<commit_message>
Edited a .docx file to some extent
</commit_message>
<xml_diff>
--- a/C_SDS_Mini_Project_Report_sem3.docx
+++ b/C_SDS_Mini_Project_Report_sem3.docx
@@ -1,8 +1,687 @@
 
 <file path=word/document.xml><?xml version="1.0" encoding="utf-8"?>
-<w:document xmlns:wpc="http://schemas.microsoft.com/office/word/2010/wordprocessingCanvas" xmlns:cx="http://schemas.microsoft.com/office/drawing/2014/chartex" xmlns:cx1="http://schemas.microsoft.com/office/drawing/2015/9/8/chartex" xmlns:cx2="http://schemas.microsoft.com/office/drawing/2015/10/21/chartex" xmlns:cx3="http://schemas.microsoft.com/office/drawing/2016/5/9/chartex" xmlns:cx4="http://schemas.microsoft.com/office/drawing/2016/5/10/chartex" xmlns:cx5="http://schemas.microsoft.com/office/drawing/2016/5/11/chartex" xmlns:cx6="http://schemas.microsoft.com/office/drawing/2016/5/12/chartex" xmlns:cx7="http://schemas.microsoft.com/office/drawing/2016/5/13/chartex" xmlns:cx8="http://schemas.microsoft.com/office/drawing/2016/5/14/chartex" xmlns:mc="http://schemas.openxmlformats.org/markup-compatibility/2006" xmlns:aink="http://schemas.microsoft.com/office/drawing/2016/ink" xmlns:am3d="http://schemas.microsoft.com/office/drawing/2017/model3d" xmlns:o="urn:schemas-microsoft-com:office:office" xmlns:r="http://schemas.openxmlformats.org/officeDocument/2006/relationships" xmlns:m="http://schemas.openxmlformats.org/officeDocument/2006/math" xmlns:v="urn:schemas-microsoft-com:vml" xmlns:wp14="http://schemas.microsoft.com/office/word/2010/wordprocessingDrawing" xmlns:wp="http://schemas.openxmlformats.org/drawingml/2006/wordprocessingDrawing" xmlns:w10="urn:schemas-microsoft-com:office:word" xmlns:w="http://schemas.openxmlformats.org/wordprocessingml/2006/main" xmlns:w14="http://schemas.microsoft.com/office/word/2010/wordml" xmlns:w15="http://schemas.microsoft.com/office/word/2012/wordml" xmlns:w16cex="http://schemas.microsoft.com/office/word/2018/wordml/cex" xmlns:w16cid="http://schemas.microsoft.com/office/word/2016/wordml/cid" xmlns:w16="http://schemas.microsoft.com/office/word/2018/wordml" xmlns:w16se="http://schemas.microsoft.com/office/word/2015/wordml/symex" xmlns:wpg="http://schemas.microsoft.com/office/word/2010/wordprocessingGroup" xmlns:wpi="http://schemas.microsoft.com/office/word/2010/wordprocessingInk" xmlns:wne="http://schemas.microsoft.com/office/word/2006/wordml" xmlns:wps="http://schemas.microsoft.com/office/word/2010/wordprocessingShape" mc:Ignorable="w14 w15 w16se w16cid w16 w16cex wp14">
+<w:document xmlns:wpc="http://schemas.microsoft.com/office/word/2010/wordprocessingCanvas" xmlns:cx="http://schemas.microsoft.com/office/drawing/2014/chartex" xmlns:cx1="http://schemas.microsoft.com/office/drawing/2015/9/8/chartex" xmlns:cx2="http://schemas.microsoft.com/office/drawing/2015/10/21/chartex" xmlns:cx3="http://schemas.microsoft.com/office/drawing/2016/5/9/chartex" xmlns:cx4="http://schemas.microsoft.com/office/drawing/2016/5/10/chartex" xmlns:cx5="http://schemas.microsoft.com/office/drawing/2016/5/11/chartex" xmlns:cx6="http://schemas.microsoft.com/office/drawing/2016/5/12/chartex" xmlns:cx7="http://schemas.microsoft.com/office/drawing/2016/5/13/chartex" xmlns:cx8="http://schemas.microsoft.com/office/drawing/2016/5/14/chartex" xmlns:mc="http://schemas.openxmlformats.org/markup-compatibility/2006" xmlns:aink="http://schemas.microsoft.com/office/drawing/2016/ink" xmlns:am3d="http://schemas.microsoft.com/office/drawing/2017/model3d" xmlns:o="urn:schemas-microsoft-com:office:office" xmlns:r="http://schemas.openxmlformats.org/officeDocument/2006/relationships" xmlns:m="http://schemas.openxmlformats.org/officeDocument/2006/math" xmlns:v="urn:schemas-microsoft-com:vml" xmlns:wp14="http://schemas.microsoft.com/office/word/2010/wordprocessingDrawing" xmlns:wp="http://schemas.openxmlformats.org/drawingml/2006/wordprocessingDrawing" xmlns:w10="urn:schemas-microsoft-com:office:word" xmlns:w="http://schemas.openxmlformats.org/wordprocessingml/2006/main" xmlns:w14="http://schemas.microsoft.com/office/word/2010/wordml" xmlns:w15="http://schemas.microsoft.com/office/word/2012/wordml" xmlns:w16cid="http://schemas.microsoft.com/office/word/2016/wordml/cid" xmlns:w16se="http://schemas.microsoft.com/office/word/2015/wordml/symex" xmlns:wpg="http://schemas.microsoft.com/office/word/2010/wordprocessingGroup" xmlns:wpi="http://schemas.microsoft.com/office/word/2010/wordprocessingInk" xmlns:wne="http://schemas.microsoft.com/office/word/2006/wordml" xmlns:wps="http://schemas.microsoft.com/office/word/2010/wordprocessingShape" mc:Ignorable="w14 w15 w16se w16cid wp14">
   <w:body>
-    <w:p/>
+    <w:p>
+      <w:pPr>
+        <w:jc w:val="center"/>
+        <w:rPr>
+          <w:rFonts w:ascii="Times New Roman" w:hAnsi="Times New Roman" w:cs="Times New Roman"/>
+          <w:b/>
+          <w:sz w:val="28"/>
+          <w:szCs w:val="28"/>
+          <w:lang w:val="en-US"/>
+        </w:rPr>
+      </w:pPr>
+      <w:r>
+        <w:rPr>
+          <w:rFonts w:ascii="Times New Roman" w:hAnsi="Times New Roman" w:cs="Times New Roman"/>
+          <w:b/>
+          <w:sz w:val="28"/>
+          <w:szCs w:val="28"/>
+          <w:lang w:val="en-US"/>
+        </w:rPr>
+        <w:t>SDS-Mini-Project</w:t>
+      </w:r>
+    </w:p>
+    <w:p>
+      <w:pPr>
+        <w:jc w:val="center"/>
+        <w:rPr>
+          <w:rFonts w:ascii="Times New Roman" w:hAnsi="Times New Roman" w:cs="Times New Roman"/>
+          <w:b/>
+          <w:sz w:val="28"/>
+          <w:szCs w:val="28"/>
+          <w:lang w:val="en-US"/>
+        </w:rPr>
+      </w:pPr>
+      <w:r>
+        <w:rPr>
+          <w:rFonts w:ascii="Times New Roman" w:hAnsi="Times New Roman" w:cs="Times New Roman"/>
+          <w:b/>
+          <w:sz w:val="28"/>
+          <w:szCs w:val="28"/>
+          <w:lang w:val="en-US"/>
+        </w:rPr>
+        <w:t>Sem-3</w:t>
+      </w:r>
+    </w:p>
+    <w:p>
+      <w:pPr>
+        <w:rPr>
+          <w:rFonts w:ascii="Times New Roman" w:hAnsi="Times New Roman" w:cs="Times New Roman"/>
+          <w:b/>
+          <w:sz w:val="28"/>
+          <w:szCs w:val="28"/>
+          <w:lang w:val="en-US"/>
+        </w:rPr>
+      </w:pPr>
+      <w:r>
+        <w:rPr>
+          <w:rFonts w:ascii="Times New Roman" w:hAnsi="Times New Roman" w:cs="Times New Roman"/>
+          <w:b/>
+          <w:sz w:val="28"/>
+          <w:szCs w:val="28"/>
+          <w:lang w:val="en-US"/>
+        </w:rPr>
+        <w:tab/>
+      </w:r>
+      <w:r>
+        <w:rPr>
+          <w:rFonts w:ascii="Times New Roman" w:hAnsi="Times New Roman" w:cs="Times New Roman"/>
+          <w:b/>
+          <w:sz w:val="28"/>
+          <w:szCs w:val="28"/>
+          <w:lang w:val="en-US"/>
+        </w:rPr>
+        <w:tab/>
+      </w:r>
+      <w:r>
+        <w:rPr>
+          <w:rFonts w:ascii="Times New Roman" w:hAnsi="Times New Roman" w:cs="Times New Roman"/>
+          <w:b/>
+          <w:sz w:val="28"/>
+          <w:szCs w:val="28"/>
+          <w:lang w:val="en-US"/>
+        </w:rPr>
+        <w:tab/>
+      </w:r>
+      <w:r>
+        <w:rPr>
+          <w:rFonts w:ascii="Times New Roman" w:hAnsi="Times New Roman" w:cs="Times New Roman"/>
+          <w:b/>
+          <w:sz w:val="28"/>
+          <w:szCs w:val="28"/>
+          <w:lang w:val="en-US"/>
+        </w:rPr>
+        <w:tab/>
+        <w:t>Group members:</w:t>
+      </w:r>
+    </w:p>
+    <w:p>
+      <w:pPr>
+        <w:jc w:val="center"/>
+        <w:rPr>
+          <w:rFonts w:ascii="Times New Roman" w:hAnsi="Times New Roman" w:cs="Times New Roman"/>
+          <w:b/>
+          <w:sz w:val="28"/>
+          <w:szCs w:val="28"/>
+          <w:lang w:val="en-US"/>
+        </w:rPr>
+      </w:pPr>
+      <w:r>
+        <w:rPr>
+          <w:rFonts w:ascii="Times New Roman" w:hAnsi="Times New Roman" w:cs="Times New Roman"/>
+          <w:b/>
+          <w:sz w:val="28"/>
+          <w:szCs w:val="28"/>
+          <w:lang w:val="en-US"/>
+        </w:rPr>
+        <w:t>Report:</w:t>
+      </w:r>
+    </w:p>
+    <w:p>
+      <w:pPr>
+        <w:shd w:val="clear" w:color="auto" w:fill="FFFFFF"/>
+        <w:spacing w:after="0" w:line="240" w:lineRule="auto"/>
+        <w:outlineLvl w:val="2"/>
+        <w:rPr>
+          <w:rFonts w:ascii="Times New Roman" w:eastAsia="Times New Roman" w:hAnsi="Times New Roman" w:cs="Times New Roman"/>
+          <w:b/>
+          <w:bCs/>
+          <w:color w:val="000000"/>
+          <w:sz w:val="28"/>
+          <w:szCs w:val="28"/>
+          <w:lang w:eastAsia="en-IN"/>
+        </w:rPr>
+      </w:pPr>
+      <w:r>
+        <w:rPr>
+          <w:rFonts w:ascii="Times New Roman" w:eastAsia="Times New Roman" w:hAnsi="Times New Roman" w:cs="Times New Roman"/>
+          <w:b/>
+          <w:bCs/>
+          <w:color w:val="000000"/>
+          <w:sz w:val="28"/>
+          <w:szCs w:val="28"/>
+          <w:lang w:eastAsia="en-IN"/>
+        </w:rPr>
+        <w:t>Description of dataset</w:t>
+      </w:r>
+    </w:p>
+    <w:p>
+      <w:pPr>
+        <w:numPr>
+          <w:ilvl w:val="0"/>
+          <w:numId w:val="1"/>
+        </w:numPr>
+        <w:shd w:val="clear" w:color="auto" w:fill="FFFFFF"/>
+        <w:spacing w:after="0" w:line="300" w:lineRule="atLeast"/>
+        <w:ind w:left="480" w:right="480"/>
+        <w:jc w:val="both"/>
+        <w:rPr>
+          <w:rFonts w:ascii="Times New Roman" w:eastAsia="Times New Roman" w:hAnsi="Times New Roman" w:cs="Times New Roman"/>
+          <w:color w:val="000000"/>
+          <w:sz w:val="28"/>
+          <w:szCs w:val="28"/>
+          <w:lang w:eastAsia="en-IN"/>
+        </w:rPr>
+      </w:pPr>
+      <w:r>
+        <w:rPr>
+          <w:rFonts w:ascii="Times New Roman" w:eastAsia="Times New Roman" w:hAnsi="Times New Roman" w:cs="Times New Roman"/>
+          <w:color w:val="000000"/>
+          <w:sz w:val="28"/>
+          <w:szCs w:val="28"/>
+          <w:lang w:eastAsia="en-IN"/>
+        </w:rPr>
+        <w:t>This dataset consists of the weather records for a month taken with the observations being taken down and noted per hour.</w:t>
+      </w:r>
+    </w:p>
+    <w:p>
+      <w:pPr>
+        <w:numPr>
+          <w:ilvl w:val="0"/>
+          <w:numId w:val="1"/>
+        </w:numPr>
+        <w:shd w:val="clear" w:color="auto" w:fill="FFFFFF"/>
+        <w:spacing w:after="0" w:line="300" w:lineRule="atLeast"/>
+        <w:ind w:left="480" w:right="480"/>
+        <w:jc w:val="both"/>
+        <w:rPr>
+          <w:rFonts w:ascii="Times New Roman" w:eastAsia="Times New Roman" w:hAnsi="Times New Roman" w:cs="Times New Roman"/>
+          <w:color w:val="000000"/>
+          <w:sz w:val="28"/>
+          <w:szCs w:val="28"/>
+          <w:lang w:eastAsia="en-IN"/>
+        </w:rPr>
+      </w:pPr>
+      <w:r>
+        <w:rPr>
+          <w:rFonts w:ascii="Times New Roman" w:eastAsia="Times New Roman" w:hAnsi="Times New Roman" w:cs="Times New Roman"/>
+          <w:color w:val="000000"/>
+          <w:sz w:val="28"/>
+          <w:szCs w:val="28"/>
+          <w:lang w:eastAsia="en-IN"/>
+        </w:rPr>
+        <w:t>It consists of various aspects of weather like precipitation, humidity, wind speed, wind bearing, visibili</w:t>
+      </w:r>
+      <w:r>
+        <w:rPr>
+          <w:rFonts w:ascii="Times New Roman" w:eastAsia="Times New Roman" w:hAnsi="Times New Roman" w:cs="Times New Roman"/>
+          <w:color w:val="000000"/>
+          <w:sz w:val="28"/>
+          <w:szCs w:val="28"/>
+          <w:lang w:eastAsia="en-IN"/>
+        </w:rPr>
+        <w:t>t</w:t>
+      </w:r>
+      <w:r>
+        <w:rPr>
+          <w:rFonts w:ascii="Times New Roman" w:eastAsia="Times New Roman" w:hAnsi="Times New Roman" w:cs="Times New Roman"/>
+          <w:color w:val="000000"/>
+          <w:sz w:val="28"/>
+          <w:szCs w:val="28"/>
+          <w:lang w:eastAsia="en-IN"/>
+        </w:rPr>
+        <w:t>y, loud cover, pressure, temperature, apparent temperature against a particular instant of time.</w:t>
+      </w:r>
+    </w:p>
+    <w:p>
+      <w:pPr>
+        <w:numPr>
+          <w:ilvl w:val="0"/>
+          <w:numId w:val="1"/>
+        </w:numPr>
+        <w:shd w:val="clear" w:color="auto" w:fill="FFFFFF"/>
+        <w:spacing w:after="0" w:line="300" w:lineRule="atLeast"/>
+        <w:ind w:left="480" w:right="480"/>
+        <w:jc w:val="both"/>
+        <w:rPr>
+          <w:rFonts w:ascii="Times New Roman" w:eastAsia="Times New Roman" w:hAnsi="Times New Roman" w:cs="Times New Roman"/>
+          <w:color w:val="000000"/>
+          <w:sz w:val="28"/>
+          <w:szCs w:val="28"/>
+          <w:lang w:eastAsia="en-IN"/>
+        </w:rPr>
+      </w:pPr>
+      <w:r>
+        <w:rPr>
+          <w:rFonts w:ascii="Times New Roman" w:eastAsia="Times New Roman" w:hAnsi="Times New Roman" w:cs="Times New Roman"/>
+          <w:color w:val="000000"/>
+          <w:sz w:val="28"/>
+          <w:szCs w:val="28"/>
+          <w:lang w:eastAsia="en-IN"/>
+        </w:rPr>
+        <w:t>The summary and the daily summary are noted down appropriately as per the parameters collected.</w:t>
+      </w:r>
+    </w:p>
+    <w:p>
+      <w:pPr>
+        <w:numPr>
+          <w:ilvl w:val="0"/>
+          <w:numId w:val="1"/>
+        </w:numPr>
+        <w:shd w:val="clear" w:color="auto" w:fill="FFFFFF"/>
+        <w:spacing w:after="0" w:line="300" w:lineRule="atLeast"/>
+        <w:ind w:left="480" w:right="480"/>
+        <w:jc w:val="both"/>
+        <w:rPr>
+          <w:rFonts w:ascii="Times New Roman" w:eastAsia="Times New Roman" w:hAnsi="Times New Roman" w:cs="Times New Roman"/>
+          <w:color w:val="000000"/>
+          <w:sz w:val="28"/>
+          <w:szCs w:val="28"/>
+          <w:lang w:eastAsia="en-IN"/>
+        </w:rPr>
+      </w:pPr>
+      <w:r>
+        <w:rPr>
+          <w:rFonts w:ascii="Times New Roman" w:eastAsia="Times New Roman" w:hAnsi="Times New Roman" w:cs="Times New Roman"/>
+          <w:color w:val="000000"/>
+          <w:sz w:val="28"/>
+          <w:szCs w:val="28"/>
+          <w:lang w:eastAsia="en-IN"/>
+        </w:rPr>
+        <w:t>Most of the parameters are numerical with the remaining few being categorical.</w:t>
+      </w:r>
+    </w:p>
+    <w:p>
+      <w:pPr>
+        <w:numPr>
+          <w:ilvl w:val="0"/>
+          <w:numId w:val="1"/>
+        </w:numPr>
+        <w:shd w:val="clear" w:color="auto" w:fill="FFFFFF"/>
+        <w:spacing w:after="0" w:line="300" w:lineRule="atLeast"/>
+        <w:ind w:left="480" w:right="480"/>
+        <w:jc w:val="both"/>
+        <w:rPr>
+          <w:rFonts w:ascii="Times New Roman" w:eastAsia="Times New Roman" w:hAnsi="Times New Roman" w:cs="Times New Roman"/>
+          <w:color w:val="000000"/>
+          <w:sz w:val="28"/>
+          <w:szCs w:val="28"/>
+          <w:lang w:eastAsia="en-IN"/>
+        </w:rPr>
+      </w:pPr>
+      <w:r>
+        <w:rPr>
+          <w:rFonts w:ascii="Times New Roman" w:eastAsia="Times New Roman" w:hAnsi="Times New Roman" w:cs="Times New Roman"/>
+          <w:color w:val="000000"/>
+          <w:sz w:val="28"/>
+          <w:szCs w:val="28"/>
+          <w:lang w:eastAsia="en-IN"/>
+        </w:rPr>
+        <w:t>The objective of this project is to make optimum use of the dataset to extract maximum and most relevant information out of the dataset for various purposes.</w:t>
+      </w:r>
+    </w:p>
+    <w:p>
+      <w:pPr>
+        <w:numPr>
+          <w:ilvl w:val="0"/>
+          <w:numId w:val="1"/>
+        </w:numPr>
+        <w:shd w:val="clear" w:color="auto" w:fill="FFFFFF"/>
+        <w:spacing w:after="0" w:line="300" w:lineRule="atLeast"/>
+        <w:ind w:left="480" w:right="480"/>
+        <w:jc w:val="both"/>
+        <w:rPr>
+          <w:rFonts w:ascii="Times New Roman" w:eastAsia="Times New Roman" w:hAnsi="Times New Roman" w:cs="Times New Roman"/>
+          <w:color w:val="000000"/>
+          <w:sz w:val="28"/>
+          <w:szCs w:val="28"/>
+          <w:lang w:eastAsia="en-IN"/>
+        </w:rPr>
+      </w:pPr>
+      <w:r>
+        <w:rPr>
+          <w:rFonts w:ascii="Times New Roman" w:eastAsia="Times New Roman" w:hAnsi="Times New Roman" w:cs="Times New Roman"/>
+          <w:color w:val="000000"/>
+          <w:sz w:val="28"/>
+          <w:szCs w:val="28"/>
+          <w:lang w:eastAsia="en-IN"/>
+        </w:rPr>
+        <w:t>The first section of the project would consist of descriptive statistics while the second half would contain inferential statistics.</w:t>
+      </w:r>
+    </w:p>
+    <w:p>
+      <w:pPr>
+        <w:numPr>
+          <w:ilvl w:val="0"/>
+          <w:numId w:val="1"/>
+        </w:numPr>
+        <w:shd w:val="clear" w:color="auto" w:fill="FFFFFF"/>
+        <w:spacing w:after="0" w:line="300" w:lineRule="atLeast"/>
+        <w:ind w:left="480" w:right="480"/>
+        <w:jc w:val="both"/>
+        <w:rPr>
+          <w:rFonts w:ascii="Times New Roman" w:eastAsia="Times New Roman" w:hAnsi="Times New Roman" w:cs="Times New Roman"/>
+          <w:color w:val="000000"/>
+          <w:sz w:val="28"/>
+          <w:szCs w:val="28"/>
+          <w:lang w:eastAsia="en-IN"/>
+        </w:rPr>
+      </w:pPr>
+      <w:r>
+        <w:rPr>
+          <w:rFonts w:ascii="Times New Roman" w:eastAsia="Times New Roman" w:hAnsi="Times New Roman" w:cs="Times New Roman"/>
+          <w:color w:val="000000"/>
+          <w:sz w:val="28"/>
+          <w:szCs w:val="28"/>
+          <w:lang w:eastAsia="en-IN"/>
+        </w:rPr>
+        <w:t>With the help of the relationships generated between various variables, we can appropriately put this to a great use by inferring various parameters from it.</w:t>
+      </w:r>
+    </w:p>
+    <w:p>
+      <w:pPr>
+        <w:numPr>
+          <w:ilvl w:val="0"/>
+          <w:numId w:val="1"/>
+        </w:numPr>
+        <w:shd w:val="clear" w:color="auto" w:fill="FFFFFF"/>
+        <w:spacing w:after="0" w:line="300" w:lineRule="atLeast"/>
+        <w:ind w:left="480" w:right="480"/>
+        <w:jc w:val="both"/>
+        <w:rPr>
+          <w:rFonts w:ascii="Times New Roman" w:eastAsia="Times New Roman" w:hAnsi="Times New Roman" w:cs="Times New Roman"/>
+          <w:color w:val="000000"/>
+          <w:sz w:val="28"/>
+          <w:szCs w:val="28"/>
+          <w:lang w:eastAsia="en-IN"/>
+        </w:rPr>
+      </w:pPr>
+      <w:r>
+        <w:rPr>
+          <w:rFonts w:ascii="Times New Roman" w:eastAsia="Times New Roman" w:hAnsi="Times New Roman" w:cs="Times New Roman"/>
+          <w:color w:val="000000"/>
+          <w:sz w:val="28"/>
+          <w:szCs w:val="28"/>
+          <w:lang w:eastAsia="en-IN"/>
+        </w:rPr>
+        <w:t>While this is just a sample of 720 records, we can easily put this to a great use to infer about various weather parameters on the other given days with optimal accuracy and precision along with mini</w:t>
+      </w:r>
+      <w:r>
+        <w:rPr>
+          <w:rFonts w:ascii="Times New Roman" w:eastAsia="Times New Roman" w:hAnsi="Times New Roman" w:cs="Times New Roman"/>
+          <w:color w:val="000000"/>
+          <w:sz w:val="28"/>
+          <w:szCs w:val="28"/>
+          <w:lang w:eastAsia="en-IN"/>
+        </w:rPr>
+        <w:t>m</w:t>
+      </w:r>
+      <w:r>
+        <w:rPr>
+          <w:rFonts w:ascii="Times New Roman" w:eastAsia="Times New Roman" w:hAnsi="Times New Roman" w:cs="Times New Roman"/>
+          <w:color w:val="000000"/>
+          <w:sz w:val="28"/>
+          <w:szCs w:val="28"/>
+          <w:lang w:eastAsia="en-IN"/>
+        </w:rPr>
+        <w:t>al margin of error.</w:t>
+      </w:r>
+    </w:p>
+    <w:p>
+      <w:pPr>
+        <w:pStyle w:val="Heading2"/>
+        <w:shd w:val="clear" w:color="auto" w:fill="FFFFFF"/>
+        <w:spacing w:before="0"/>
+        <w:rPr>
+          <w:rFonts w:ascii="Times New Roman" w:hAnsi="Times New Roman" w:cs="Times New Roman"/>
+          <w:color w:val="000000"/>
+          <w:sz w:val="28"/>
+          <w:szCs w:val="28"/>
+        </w:rPr>
+      </w:pPr>
+    </w:p>
+    <w:p>
+      <w:pPr>
+        <w:pStyle w:val="Heading2"/>
+        <w:shd w:val="clear" w:color="auto" w:fill="FFFFFF"/>
+        <w:spacing w:before="0"/>
+        <w:rPr>
+          <w:rFonts w:ascii="Times New Roman" w:hAnsi="Times New Roman" w:cs="Times New Roman"/>
+          <w:b/>
+          <w:color w:val="000000"/>
+          <w:sz w:val="28"/>
+          <w:szCs w:val="28"/>
+        </w:rPr>
+      </w:pPr>
+      <w:r>
+        <w:rPr>
+          <w:rFonts w:ascii="Times New Roman" w:hAnsi="Times New Roman" w:cs="Times New Roman"/>
+          <w:b/>
+          <w:color w:val="000000"/>
+          <w:sz w:val="28"/>
+          <w:szCs w:val="28"/>
+        </w:rPr>
+        <w:t>Inferences</w:t>
+      </w:r>
+    </w:p>
+    <w:p>
+      <w:pPr>
+        <w:pStyle w:val="NormalWeb"/>
+        <w:shd w:val="clear" w:color="auto" w:fill="FFFFFF"/>
+        <w:spacing w:before="0" w:beforeAutospacing="0" w:after="0" w:afterAutospacing="0"/>
+        <w:jc w:val="both"/>
+        <w:rPr>
+          <w:color w:val="000000"/>
+          <w:sz w:val="28"/>
+          <w:szCs w:val="28"/>
+        </w:rPr>
+      </w:pPr>
+      <w:r>
+        <w:rPr>
+          <w:rStyle w:val="Strong"/>
+          <w:color w:val="000000"/>
+          <w:sz w:val="28"/>
+          <w:szCs w:val="28"/>
+        </w:rPr>
+        <w:t>With the assistance of data and results proved above, we obtain various inferences on the nature of the dataset as mentioned below:</w:t>
+      </w:r>
+    </w:p>
+    <w:p>
+      <w:pPr>
+        <w:pStyle w:val="NormalWeb"/>
+        <w:numPr>
+          <w:ilvl w:val="0"/>
+          <w:numId w:val="2"/>
+        </w:numPr>
+        <w:shd w:val="clear" w:color="auto" w:fill="FFFFFF"/>
+        <w:spacing w:before="0" w:beforeAutospacing="0" w:after="0" w:afterAutospacing="0" w:line="300" w:lineRule="atLeast"/>
+        <w:ind w:left="480" w:right="480"/>
+        <w:jc w:val="both"/>
+        <w:rPr>
+          <w:color w:val="000000"/>
+          <w:sz w:val="28"/>
+          <w:szCs w:val="28"/>
+        </w:rPr>
+      </w:pPr>
+      <w:r>
+        <w:rPr>
+          <w:color w:val="000000"/>
+          <w:sz w:val="28"/>
+          <w:szCs w:val="28"/>
+        </w:rPr>
+        <w:t>Most of the days were rainy and cloudy in nature since the observations in the dataset have been from the month of September, during which monsoon/rainy season is prevalent in most parts of the Northern Hemisphere in and around the Tropic of Cancer.</w:t>
+      </w:r>
+    </w:p>
+    <w:p>
+      <w:pPr>
+        <w:pStyle w:val="NormalWeb"/>
+        <w:numPr>
+          <w:ilvl w:val="0"/>
+          <w:numId w:val="2"/>
+        </w:numPr>
+        <w:shd w:val="clear" w:color="auto" w:fill="FFFFFF"/>
+        <w:spacing w:before="0" w:beforeAutospacing="0" w:after="0" w:afterAutospacing="0" w:line="300" w:lineRule="atLeast"/>
+        <w:ind w:left="480" w:right="480"/>
+        <w:jc w:val="both"/>
+        <w:rPr>
+          <w:color w:val="000000"/>
+          <w:sz w:val="28"/>
+          <w:szCs w:val="28"/>
+        </w:rPr>
+      </w:pPr>
+      <w:r>
+        <w:rPr>
+          <w:color w:val="000000"/>
+          <w:sz w:val="28"/>
+          <w:szCs w:val="28"/>
+        </w:rPr>
+        <w:t>We can also easily infer and predict the weather in the fore</w:t>
+      </w:r>
+      <w:r>
+        <w:rPr>
+          <w:color w:val="000000"/>
+          <w:sz w:val="28"/>
+          <w:szCs w:val="28"/>
+        </w:rPr>
+        <w:t>-</w:t>
+      </w:r>
+      <w:r>
+        <w:rPr>
+          <w:color w:val="000000"/>
+          <w:sz w:val="28"/>
+          <w:szCs w:val="28"/>
+        </w:rPr>
+        <w:t>coming couple of months, using the given statistics to find the parameters.</w:t>
+      </w:r>
+    </w:p>
+    <w:p>
+      <w:pPr>
+        <w:pStyle w:val="NormalWeb"/>
+        <w:numPr>
+          <w:ilvl w:val="0"/>
+          <w:numId w:val="2"/>
+        </w:numPr>
+        <w:shd w:val="clear" w:color="auto" w:fill="FFFFFF"/>
+        <w:spacing w:before="0" w:beforeAutospacing="0" w:after="0" w:afterAutospacing="0" w:line="300" w:lineRule="atLeast"/>
+        <w:ind w:left="480" w:right="480"/>
+        <w:jc w:val="both"/>
+        <w:rPr>
+          <w:color w:val="000000"/>
+          <w:sz w:val="28"/>
+          <w:szCs w:val="28"/>
+        </w:rPr>
+      </w:pPr>
+      <w:r>
+        <w:rPr>
+          <w:color w:val="000000"/>
+          <w:sz w:val="28"/>
+          <w:szCs w:val="28"/>
+        </w:rPr>
+        <w:t xml:space="preserve">We can also predict the weather in the similar months in the upcoming few years, but at the same time, we would also need to take into account the rising rate of various environmental effects like greenhouse effect leading to global warming thereby leading to imbalanced seasons which </w:t>
+      </w:r>
+      <w:r>
+        <w:rPr>
+          <w:color w:val="000000"/>
+          <w:sz w:val="28"/>
+          <w:szCs w:val="28"/>
+        </w:rPr>
+        <w:lastRenderedPageBreak/>
+        <w:t>result in excess droughts and floods. The average temperature of the earth is also rising slowly but steadily.</w:t>
+      </w:r>
+    </w:p>
+    <w:p>
+      <w:pPr>
+        <w:pStyle w:val="NormalWeb"/>
+        <w:numPr>
+          <w:ilvl w:val="0"/>
+          <w:numId w:val="2"/>
+        </w:numPr>
+        <w:shd w:val="clear" w:color="auto" w:fill="FFFFFF"/>
+        <w:spacing w:before="0" w:beforeAutospacing="0" w:after="0" w:afterAutospacing="0" w:line="300" w:lineRule="atLeast"/>
+        <w:ind w:left="480" w:right="480"/>
+        <w:jc w:val="both"/>
+        <w:rPr>
+          <w:color w:val="000000"/>
+          <w:sz w:val="28"/>
+          <w:szCs w:val="28"/>
+        </w:rPr>
+      </w:pPr>
+      <w:r>
+        <w:rPr>
+          <w:color w:val="000000"/>
+          <w:sz w:val="28"/>
+          <w:szCs w:val="28"/>
+        </w:rPr>
+        <w:t>So, it wouldn't be wrong to say that the inferences and predictions made in the future i.e. after 5 years and more... wouldn't be plausible as they are for the near future, thereby leading to an increase in the degree of uncertainty and many more assumptions and null hypotheses being rejected.</w:t>
+      </w:r>
+    </w:p>
+    <w:p>
+      <w:pPr>
+        <w:pStyle w:val="NormalWeb"/>
+        <w:numPr>
+          <w:ilvl w:val="0"/>
+          <w:numId w:val="2"/>
+        </w:numPr>
+        <w:shd w:val="clear" w:color="auto" w:fill="FFFFFF"/>
+        <w:spacing w:before="0" w:beforeAutospacing="0" w:after="0" w:afterAutospacing="0" w:line="300" w:lineRule="atLeast"/>
+        <w:ind w:left="480" w:right="480"/>
+        <w:jc w:val="both"/>
+        <w:rPr>
+          <w:color w:val="000000"/>
+          <w:sz w:val="28"/>
+          <w:szCs w:val="28"/>
+        </w:rPr>
+      </w:pPr>
+      <w:r>
+        <w:rPr>
+          <w:color w:val="000000"/>
+          <w:sz w:val="28"/>
+          <w:szCs w:val="28"/>
+        </w:rPr>
+        <w:t>But we can predict the weather to some extent in general even in the upcoming years, just that the degree of uncertainty would be witnessing an exponential rise</w:t>
+      </w:r>
+      <w:r>
+        <w:rPr>
+          <w:color w:val="000000"/>
+          <w:sz w:val="28"/>
+          <w:szCs w:val="28"/>
+        </w:rPr>
+        <w:t xml:space="preserve"> which isn’t going to be of any help to the statisticians.</w:t>
+      </w:r>
+      <w:bookmarkStart w:id="0" w:name="_GoBack"/>
+      <w:bookmarkEnd w:id="0"/>
+    </w:p>
+    <w:p>
+      <w:pPr>
+        <w:pStyle w:val="NormalWeb"/>
+        <w:shd w:val="clear" w:color="auto" w:fill="FFFFFF"/>
+        <w:spacing w:before="0" w:beforeAutospacing="0" w:after="0" w:afterAutospacing="0" w:line="300" w:lineRule="atLeast"/>
+        <w:ind w:right="480"/>
+        <w:jc w:val="both"/>
+        <w:rPr>
+          <w:color w:val="000000"/>
+          <w:sz w:val="28"/>
+          <w:szCs w:val="28"/>
+        </w:rPr>
+      </w:pPr>
+    </w:p>
+    <w:p>
+      <w:pPr>
+        <w:pStyle w:val="NormalWeb"/>
+        <w:shd w:val="clear" w:color="auto" w:fill="FFFFFF"/>
+        <w:spacing w:before="0" w:beforeAutospacing="0" w:after="0" w:afterAutospacing="0" w:line="300" w:lineRule="atLeast"/>
+        <w:ind w:right="480"/>
+        <w:jc w:val="both"/>
+        <w:rPr>
+          <w:color w:val="000000"/>
+          <w:sz w:val="28"/>
+          <w:szCs w:val="28"/>
+        </w:rPr>
+      </w:pPr>
+    </w:p>
+    <w:p>
+      <w:pPr>
+        <w:rPr>
+          <w:rFonts w:ascii="Times New Roman" w:hAnsi="Times New Roman" w:cs="Times New Roman"/>
+          <w:sz w:val="28"/>
+          <w:szCs w:val="28"/>
+          <w:lang w:val="en-US"/>
+        </w:rPr>
+      </w:pPr>
+    </w:p>
     <w:sectPr>
       <w:pgSz w:w="11906" w:h="16838"/>
       <w:pgMar w:top="1440" w:right="1440" w:bottom="1440" w:left="1440" w:header="708" w:footer="708" w:gutter="0"/>
@@ -13,8 +692,317 @@
 </w:document>
 </file>
 
+<file path=word/numbering.xml><?xml version="1.0" encoding="utf-8"?>
+<w:numbering xmlns:wpc="http://schemas.microsoft.com/office/word/2010/wordprocessingCanvas" xmlns:cx="http://schemas.microsoft.com/office/drawing/2014/chartex" xmlns:cx1="http://schemas.microsoft.com/office/drawing/2015/9/8/chartex" xmlns:cx2="http://schemas.microsoft.com/office/drawing/2015/10/21/chartex" xmlns:cx3="http://schemas.microsoft.com/office/drawing/2016/5/9/chartex" xmlns:cx4="http://schemas.microsoft.com/office/drawing/2016/5/10/chartex" xmlns:cx5="http://schemas.microsoft.com/office/drawing/2016/5/11/chartex" xmlns:cx6="http://schemas.microsoft.com/office/drawing/2016/5/12/chartex" xmlns:cx7="http://schemas.microsoft.com/office/drawing/2016/5/13/chartex" xmlns:cx8="http://schemas.microsoft.com/office/drawing/2016/5/14/chartex" xmlns:mc="http://schemas.openxmlformats.org/markup-compatibility/2006" xmlns:aink="http://schemas.microsoft.com/office/drawing/2016/ink" xmlns:am3d="http://schemas.microsoft.com/office/drawing/2017/model3d" xmlns:o="urn:schemas-microsoft-com:office:office" xmlns:r="http://schemas.openxmlformats.org/officeDocument/2006/relationships" xmlns:m="http://schemas.openxmlformats.org/officeDocument/2006/math" xmlns:v="urn:schemas-microsoft-com:vml" xmlns:wp14="http://schemas.microsoft.com/office/word/2010/wordprocessingDrawing" xmlns:wp="http://schemas.openxmlformats.org/drawingml/2006/wordprocessingDrawing" xmlns:w10="urn:schemas-microsoft-com:office:word" xmlns:w="http://schemas.openxmlformats.org/wordprocessingml/2006/main" xmlns:w14="http://schemas.microsoft.com/office/word/2010/wordml" xmlns:w15="http://schemas.microsoft.com/office/word/2012/wordml" xmlns:w16cid="http://schemas.microsoft.com/office/word/2016/wordml/cid" xmlns:w16se="http://schemas.microsoft.com/office/word/2015/wordml/symex" xmlns:wpg="http://schemas.microsoft.com/office/word/2010/wordprocessingGroup" xmlns:wpi="http://schemas.microsoft.com/office/word/2010/wordprocessingInk" xmlns:wne="http://schemas.microsoft.com/office/word/2006/wordml" xmlns:wps="http://schemas.microsoft.com/office/word/2010/wordprocessingShape" mc:Ignorable="w14 w15 w16se w16cid wp14">
+  <w:abstractNum w:abstractNumId="0" w15:restartNumberingAfterBreak="0">
+    <w:nsid w:val="06BB53E1"/>
+    <w:multiLevelType w:val="multilevel"/>
+    <w:tmpl w:val="4CB66994"/>
+    <w:lvl w:ilvl="0">
+      <w:start w:val="1"/>
+      <w:numFmt w:val="bullet"/>
+      <w:lvlText w:val=""/>
+      <w:lvlJc w:val="left"/>
+      <w:pPr>
+        <w:tabs>
+          <w:tab w:val="num" w:pos="720"/>
+        </w:tabs>
+        <w:ind w:left="720" w:hanging="360"/>
+      </w:pPr>
+      <w:rPr>
+        <w:rFonts w:ascii="Symbol" w:hAnsi="Symbol" w:hint="default"/>
+        <w:sz w:val="20"/>
+      </w:rPr>
+    </w:lvl>
+    <w:lvl w:ilvl="1" w:tentative="1">
+      <w:start w:val="1"/>
+      <w:numFmt w:val="bullet"/>
+      <w:lvlText w:val=""/>
+      <w:lvlJc w:val="left"/>
+      <w:pPr>
+        <w:tabs>
+          <w:tab w:val="num" w:pos="1440"/>
+        </w:tabs>
+        <w:ind w:left="1440" w:hanging="360"/>
+      </w:pPr>
+      <w:rPr>
+        <w:rFonts w:ascii="Symbol" w:hAnsi="Symbol" w:hint="default"/>
+        <w:sz w:val="20"/>
+      </w:rPr>
+    </w:lvl>
+    <w:lvl w:ilvl="2" w:tentative="1">
+      <w:start w:val="1"/>
+      <w:numFmt w:val="bullet"/>
+      <w:lvlText w:val=""/>
+      <w:lvlJc w:val="left"/>
+      <w:pPr>
+        <w:tabs>
+          <w:tab w:val="num" w:pos="2160"/>
+        </w:tabs>
+        <w:ind w:left="2160" w:hanging="360"/>
+      </w:pPr>
+      <w:rPr>
+        <w:rFonts w:ascii="Symbol" w:hAnsi="Symbol" w:hint="default"/>
+        <w:sz w:val="20"/>
+      </w:rPr>
+    </w:lvl>
+    <w:lvl w:ilvl="3" w:tentative="1">
+      <w:start w:val="1"/>
+      <w:numFmt w:val="bullet"/>
+      <w:lvlText w:val=""/>
+      <w:lvlJc w:val="left"/>
+      <w:pPr>
+        <w:tabs>
+          <w:tab w:val="num" w:pos="2880"/>
+        </w:tabs>
+        <w:ind w:left="2880" w:hanging="360"/>
+      </w:pPr>
+      <w:rPr>
+        <w:rFonts w:ascii="Symbol" w:hAnsi="Symbol" w:hint="default"/>
+        <w:sz w:val="20"/>
+      </w:rPr>
+    </w:lvl>
+    <w:lvl w:ilvl="4" w:tentative="1">
+      <w:start w:val="1"/>
+      <w:numFmt w:val="bullet"/>
+      <w:lvlText w:val=""/>
+      <w:lvlJc w:val="left"/>
+      <w:pPr>
+        <w:tabs>
+          <w:tab w:val="num" w:pos="3600"/>
+        </w:tabs>
+        <w:ind w:left="3600" w:hanging="360"/>
+      </w:pPr>
+      <w:rPr>
+        <w:rFonts w:ascii="Symbol" w:hAnsi="Symbol" w:hint="default"/>
+        <w:sz w:val="20"/>
+      </w:rPr>
+    </w:lvl>
+    <w:lvl w:ilvl="5" w:tentative="1">
+      <w:start w:val="1"/>
+      <w:numFmt w:val="bullet"/>
+      <w:lvlText w:val=""/>
+      <w:lvlJc w:val="left"/>
+      <w:pPr>
+        <w:tabs>
+          <w:tab w:val="num" w:pos="4320"/>
+        </w:tabs>
+        <w:ind w:left="4320" w:hanging="360"/>
+      </w:pPr>
+      <w:rPr>
+        <w:rFonts w:ascii="Symbol" w:hAnsi="Symbol" w:hint="default"/>
+        <w:sz w:val="20"/>
+      </w:rPr>
+    </w:lvl>
+    <w:lvl w:ilvl="6" w:tentative="1">
+      <w:start w:val="1"/>
+      <w:numFmt w:val="bullet"/>
+      <w:lvlText w:val=""/>
+      <w:lvlJc w:val="left"/>
+      <w:pPr>
+        <w:tabs>
+          <w:tab w:val="num" w:pos="5040"/>
+        </w:tabs>
+        <w:ind w:left="5040" w:hanging="360"/>
+      </w:pPr>
+      <w:rPr>
+        <w:rFonts w:ascii="Symbol" w:hAnsi="Symbol" w:hint="default"/>
+        <w:sz w:val="20"/>
+      </w:rPr>
+    </w:lvl>
+    <w:lvl w:ilvl="7" w:tentative="1">
+      <w:start w:val="1"/>
+      <w:numFmt w:val="bullet"/>
+      <w:lvlText w:val=""/>
+      <w:lvlJc w:val="left"/>
+      <w:pPr>
+        <w:tabs>
+          <w:tab w:val="num" w:pos="5760"/>
+        </w:tabs>
+        <w:ind w:left="5760" w:hanging="360"/>
+      </w:pPr>
+      <w:rPr>
+        <w:rFonts w:ascii="Symbol" w:hAnsi="Symbol" w:hint="default"/>
+        <w:sz w:val="20"/>
+      </w:rPr>
+    </w:lvl>
+    <w:lvl w:ilvl="8" w:tentative="1">
+      <w:start w:val="1"/>
+      <w:numFmt w:val="bullet"/>
+      <w:lvlText w:val=""/>
+      <w:lvlJc w:val="left"/>
+      <w:pPr>
+        <w:tabs>
+          <w:tab w:val="num" w:pos="6480"/>
+        </w:tabs>
+        <w:ind w:left="6480" w:hanging="360"/>
+      </w:pPr>
+      <w:rPr>
+        <w:rFonts w:ascii="Symbol" w:hAnsi="Symbol" w:hint="default"/>
+        <w:sz w:val="20"/>
+      </w:rPr>
+    </w:lvl>
+  </w:abstractNum>
+  <w:abstractNum w:abstractNumId="1" w15:restartNumberingAfterBreak="0">
+    <w:nsid w:val="4B3D32B8"/>
+    <w:multiLevelType w:val="multilevel"/>
+    <w:tmpl w:val="02A6E704"/>
+    <w:lvl w:ilvl="0">
+      <w:start w:val="1"/>
+      <w:numFmt w:val="bullet"/>
+      <w:lvlText w:val=""/>
+      <w:lvlJc w:val="left"/>
+      <w:pPr>
+        <w:tabs>
+          <w:tab w:val="num" w:pos="720"/>
+        </w:tabs>
+        <w:ind w:left="720" w:hanging="360"/>
+      </w:pPr>
+      <w:rPr>
+        <w:rFonts w:ascii="Symbol" w:hAnsi="Symbol" w:hint="default"/>
+        <w:sz w:val="20"/>
+      </w:rPr>
+    </w:lvl>
+    <w:lvl w:ilvl="1" w:tentative="1">
+      <w:start w:val="1"/>
+      <w:numFmt w:val="bullet"/>
+      <w:lvlText w:val=""/>
+      <w:lvlJc w:val="left"/>
+      <w:pPr>
+        <w:tabs>
+          <w:tab w:val="num" w:pos="1440"/>
+        </w:tabs>
+        <w:ind w:left="1440" w:hanging="360"/>
+      </w:pPr>
+      <w:rPr>
+        <w:rFonts w:ascii="Symbol" w:hAnsi="Symbol" w:hint="default"/>
+        <w:sz w:val="20"/>
+      </w:rPr>
+    </w:lvl>
+    <w:lvl w:ilvl="2" w:tentative="1">
+      <w:start w:val="1"/>
+      <w:numFmt w:val="bullet"/>
+      <w:lvlText w:val=""/>
+      <w:lvlJc w:val="left"/>
+      <w:pPr>
+        <w:tabs>
+          <w:tab w:val="num" w:pos="2160"/>
+        </w:tabs>
+        <w:ind w:left="2160" w:hanging="360"/>
+      </w:pPr>
+      <w:rPr>
+        <w:rFonts w:ascii="Symbol" w:hAnsi="Symbol" w:hint="default"/>
+        <w:sz w:val="20"/>
+      </w:rPr>
+    </w:lvl>
+    <w:lvl w:ilvl="3" w:tentative="1">
+      <w:start w:val="1"/>
+      <w:numFmt w:val="bullet"/>
+      <w:lvlText w:val=""/>
+      <w:lvlJc w:val="left"/>
+      <w:pPr>
+        <w:tabs>
+          <w:tab w:val="num" w:pos="2880"/>
+        </w:tabs>
+        <w:ind w:left="2880" w:hanging="360"/>
+      </w:pPr>
+      <w:rPr>
+        <w:rFonts w:ascii="Symbol" w:hAnsi="Symbol" w:hint="default"/>
+        <w:sz w:val="20"/>
+      </w:rPr>
+    </w:lvl>
+    <w:lvl w:ilvl="4" w:tentative="1">
+      <w:start w:val="1"/>
+      <w:numFmt w:val="bullet"/>
+      <w:lvlText w:val=""/>
+      <w:lvlJc w:val="left"/>
+      <w:pPr>
+        <w:tabs>
+          <w:tab w:val="num" w:pos="3600"/>
+        </w:tabs>
+        <w:ind w:left="3600" w:hanging="360"/>
+      </w:pPr>
+      <w:rPr>
+        <w:rFonts w:ascii="Symbol" w:hAnsi="Symbol" w:hint="default"/>
+        <w:sz w:val="20"/>
+      </w:rPr>
+    </w:lvl>
+    <w:lvl w:ilvl="5" w:tentative="1">
+      <w:start w:val="1"/>
+      <w:numFmt w:val="bullet"/>
+      <w:lvlText w:val=""/>
+      <w:lvlJc w:val="left"/>
+      <w:pPr>
+        <w:tabs>
+          <w:tab w:val="num" w:pos="4320"/>
+        </w:tabs>
+        <w:ind w:left="4320" w:hanging="360"/>
+      </w:pPr>
+      <w:rPr>
+        <w:rFonts w:ascii="Symbol" w:hAnsi="Symbol" w:hint="default"/>
+        <w:sz w:val="20"/>
+      </w:rPr>
+    </w:lvl>
+    <w:lvl w:ilvl="6" w:tentative="1">
+      <w:start w:val="1"/>
+      <w:numFmt w:val="bullet"/>
+      <w:lvlText w:val=""/>
+      <w:lvlJc w:val="left"/>
+      <w:pPr>
+        <w:tabs>
+          <w:tab w:val="num" w:pos="5040"/>
+        </w:tabs>
+        <w:ind w:left="5040" w:hanging="360"/>
+      </w:pPr>
+      <w:rPr>
+        <w:rFonts w:ascii="Symbol" w:hAnsi="Symbol" w:hint="default"/>
+        <w:sz w:val="20"/>
+      </w:rPr>
+    </w:lvl>
+    <w:lvl w:ilvl="7" w:tentative="1">
+      <w:start w:val="1"/>
+      <w:numFmt w:val="bullet"/>
+      <w:lvlText w:val=""/>
+      <w:lvlJc w:val="left"/>
+      <w:pPr>
+        <w:tabs>
+          <w:tab w:val="num" w:pos="5760"/>
+        </w:tabs>
+        <w:ind w:left="5760" w:hanging="360"/>
+      </w:pPr>
+      <w:rPr>
+        <w:rFonts w:ascii="Symbol" w:hAnsi="Symbol" w:hint="default"/>
+        <w:sz w:val="20"/>
+      </w:rPr>
+    </w:lvl>
+    <w:lvl w:ilvl="8" w:tentative="1">
+      <w:start w:val="1"/>
+      <w:numFmt w:val="bullet"/>
+      <w:lvlText w:val=""/>
+      <w:lvlJc w:val="left"/>
+      <w:pPr>
+        <w:tabs>
+          <w:tab w:val="num" w:pos="6480"/>
+        </w:tabs>
+        <w:ind w:left="6480" w:hanging="360"/>
+      </w:pPr>
+      <w:rPr>
+        <w:rFonts w:ascii="Symbol" w:hAnsi="Symbol" w:hint="default"/>
+        <w:sz w:val="20"/>
+      </w:rPr>
+    </w:lvl>
+  </w:abstractNum>
+  <w:num w:numId="1">
+    <w:abstractNumId w:val="1"/>
+  </w:num>
+  <w:num w:numId="2">
+    <w:abstractNumId w:val="0"/>
+  </w:num>
+</w:numbering>
+</file>
+
 <file path=word/styles.xml><?xml version="1.0" encoding="utf-8"?>
-<w:styles xmlns:mc="http://schemas.openxmlformats.org/markup-compatibility/2006" xmlns:r="http://schemas.openxmlformats.org/officeDocument/2006/relationships" xmlns:w="http://schemas.openxmlformats.org/wordprocessingml/2006/main" xmlns:w14="http://schemas.microsoft.com/office/word/2010/wordml" xmlns:w15="http://schemas.microsoft.com/office/word/2012/wordml" xmlns:w16cex="http://schemas.microsoft.com/office/word/2018/wordml/cex" xmlns:w16cid="http://schemas.microsoft.com/office/word/2016/wordml/cid" xmlns:w16="http://schemas.microsoft.com/office/word/2018/wordml" xmlns:w16se="http://schemas.microsoft.com/office/word/2015/wordml/symex" mc:Ignorable="w14 w15 w16se w16cid w16 w16cex">
+<w:styles xmlns:mc="http://schemas.openxmlformats.org/markup-compatibility/2006" xmlns:r="http://schemas.openxmlformats.org/officeDocument/2006/relationships" xmlns:w="http://schemas.openxmlformats.org/wordprocessingml/2006/main" xmlns:w14="http://schemas.microsoft.com/office/word/2010/wordml" xmlns:w15="http://schemas.microsoft.com/office/word/2012/wordml" xmlns:w16cid="http://schemas.microsoft.com/office/word/2016/wordml/cid" xmlns:w16se="http://schemas.microsoft.com/office/word/2015/wordml/symex" mc:Ignorable="w14 w15 w16se w16cid">
   <w:docDefaults>
     <w:rPrDefault>
       <w:rPr>
@@ -412,6 +1400,48 @@
     <w:name w:val="Normal"/>
     <w:qFormat/>
   </w:style>
+  <w:style w:type="paragraph" w:styleId="Heading2">
+    <w:name w:val="heading 2"/>
+    <w:basedOn w:val="Normal"/>
+    <w:next w:val="Normal"/>
+    <w:link w:val="Heading2Char"/>
+    <w:uiPriority w:val="9"/>
+    <w:unhideWhenUsed/>
+    <w:qFormat/>
+    <w:rsid w:val="00AC531A"/>
+    <w:pPr>
+      <w:keepNext/>
+      <w:keepLines/>
+      <w:spacing w:before="40" w:after="0"/>
+      <w:outlineLvl w:val="1"/>
+    </w:pPr>
+    <w:rPr>
+      <w:rFonts w:asciiTheme="majorHAnsi" w:eastAsiaTheme="majorEastAsia" w:hAnsiTheme="majorHAnsi" w:cstheme="majorBidi"/>
+      <w:color w:val="2F5496" w:themeColor="accent1" w:themeShade="BF"/>
+      <w:sz w:val="26"/>
+      <w:szCs w:val="26"/>
+    </w:rPr>
+  </w:style>
+  <w:style w:type="paragraph" w:styleId="Heading3">
+    <w:name w:val="heading 3"/>
+    <w:basedOn w:val="Normal"/>
+    <w:link w:val="Heading3Char"/>
+    <w:uiPriority w:val="9"/>
+    <w:qFormat/>
+    <w:rsid w:val="00AC531A"/>
+    <w:pPr>
+      <w:spacing w:before="100" w:beforeAutospacing="1" w:after="100" w:afterAutospacing="1" w:line="240" w:lineRule="auto"/>
+      <w:outlineLvl w:val="2"/>
+    </w:pPr>
+    <w:rPr>
+      <w:rFonts w:ascii="Times New Roman" w:eastAsia="Times New Roman" w:hAnsi="Times New Roman" w:cs="Times New Roman"/>
+      <w:b/>
+      <w:bCs/>
+      <w:sz w:val="27"/>
+      <w:szCs w:val="27"/>
+      <w:lang w:eastAsia="en-IN"/>
+    </w:rPr>
+  </w:style>
   <w:style w:type="character" w:default="1" w:styleId="DefaultParagraphFont">
     <w:name w:val="Default Paragraph Font"/>
     <w:uiPriority w:val="1"/>
@@ -438,6 +1468,61 @@
     <w:uiPriority w:val="99"/>
     <w:semiHidden/>
     <w:unhideWhenUsed/>
+  </w:style>
+  <w:style w:type="character" w:customStyle="1" w:styleId="Heading3Char">
+    <w:name w:val="Heading 3 Char"/>
+    <w:basedOn w:val="DefaultParagraphFont"/>
+    <w:link w:val="Heading3"/>
+    <w:uiPriority w:val="9"/>
+    <w:rsid w:val="00AC531A"/>
+    <w:rPr>
+      <w:rFonts w:ascii="Times New Roman" w:eastAsia="Times New Roman" w:hAnsi="Times New Roman" w:cs="Times New Roman"/>
+      <w:b/>
+      <w:bCs/>
+      <w:sz w:val="27"/>
+      <w:szCs w:val="27"/>
+      <w:lang w:eastAsia="en-IN"/>
+    </w:rPr>
+  </w:style>
+  <w:style w:type="character" w:styleId="Strong">
+    <w:name w:val="Strong"/>
+    <w:basedOn w:val="DefaultParagraphFont"/>
+    <w:uiPriority w:val="22"/>
+    <w:qFormat/>
+    <w:rsid w:val="00AC531A"/>
+    <w:rPr>
+      <w:b/>
+      <w:bCs/>
+    </w:rPr>
+  </w:style>
+  <w:style w:type="paragraph" w:styleId="NormalWeb">
+    <w:name w:val="Normal (Web)"/>
+    <w:basedOn w:val="Normal"/>
+    <w:uiPriority w:val="99"/>
+    <w:unhideWhenUsed/>
+    <w:rsid w:val="00AC531A"/>
+    <w:pPr>
+      <w:spacing w:before="100" w:beforeAutospacing="1" w:after="100" w:afterAutospacing="1" w:line="240" w:lineRule="auto"/>
+    </w:pPr>
+    <w:rPr>
+      <w:rFonts w:ascii="Times New Roman" w:eastAsia="Times New Roman" w:hAnsi="Times New Roman" w:cs="Times New Roman"/>
+      <w:sz w:val="24"/>
+      <w:szCs w:val="24"/>
+      <w:lang w:eastAsia="en-IN"/>
+    </w:rPr>
+  </w:style>
+  <w:style w:type="character" w:customStyle="1" w:styleId="Heading2Char">
+    <w:name w:val="Heading 2 Char"/>
+    <w:basedOn w:val="DefaultParagraphFont"/>
+    <w:link w:val="Heading2"/>
+    <w:uiPriority w:val="9"/>
+    <w:rsid w:val="00AC531A"/>
+    <w:rPr>
+      <w:rFonts w:asciiTheme="majorHAnsi" w:eastAsiaTheme="majorEastAsia" w:hAnsiTheme="majorHAnsi" w:cstheme="majorBidi"/>
+      <w:color w:val="2F5496" w:themeColor="accent1" w:themeShade="BF"/>
+      <w:sz w:val="26"/>
+      <w:szCs w:val="26"/>
+    </w:rPr>
   </w:style>
 </w:styles>
 </file>

</xml_diff>

<commit_message>
updated .docx and .ipynb file
</commit_message>
<xml_diff>
--- a/C_SDS_Mini_Project_Report_sem3.docx
+++ b/C_SDS_Mini_Project_Report_sem3.docx
@@ -75,15 +75,15 @@
         <w:tblLook w:val="04A0" w:firstRow="1" w:lastRow="0" w:firstColumn="1" w:lastColumn="0" w:noHBand="0" w:noVBand="1"/>
       </w:tblPr>
       <w:tblGrid>
-        <w:gridCol w:w="1980"/>
-        <w:gridCol w:w="2061"/>
-        <w:gridCol w:w="2211"/>
-        <w:gridCol w:w="2044"/>
+        <w:gridCol w:w="835"/>
+        <w:gridCol w:w="1984"/>
+        <w:gridCol w:w="2268"/>
+        <w:gridCol w:w="1134"/>
       </w:tblGrid>
       <w:tr>
         <w:tc>
           <w:tcPr>
-            <w:tcW w:w="1980" w:type="dxa"/>
+            <w:tcW w:w="835" w:type="dxa"/>
           </w:tcPr>
           <w:p>
             <w:pPr>
@@ -111,7 +111,7 @@
         </w:tc>
         <w:tc>
           <w:tcPr>
-            <w:tcW w:w="2061" w:type="dxa"/>
+            <w:tcW w:w="1984" w:type="dxa"/>
           </w:tcPr>
           <w:p>
             <w:pPr>
@@ -139,7 +139,7 @@
         </w:tc>
         <w:tc>
           <w:tcPr>
-            <w:tcW w:w="2211" w:type="dxa"/>
+            <w:tcW w:w="2268" w:type="dxa"/>
           </w:tcPr>
           <w:p>
             <w:pPr>
@@ -167,7 +167,7 @@
         </w:tc>
         <w:tc>
           <w:tcPr>
-            <w:tcW w:w="2044" w:type="dxa"/>
+            <w:tcW w:w="1134" w:type="dxa"/>
           </w:tcPr>
           <w:p>
             <w:pPr>
@@ -197,7 +197,7 @@
       <w:tr>
         <w:tc>
           <w:tcPr>
-            <w:tcW w:w="1980" w:type="dxa"/>
+            <w:tcW w:w="835" w:type="dxa"/>
           </w:tcPr>
           <w:p>
             <w:pPr>
@@ -223,7 +223,7 @@
         </w:tc>
         <w:tc>
           <w:tcPr>
-            <w:tcW w:w="2061" w:type="dxa"/>
+            <w:tcW w:w="1984" w:type="dxa"/>
           </w:tcPr>
           <w:p>
             <w:pPr>
@@ -249,7 +249,7 @@
         </w:tc>
         <w:tc>
           <w:tcPr>
-            <w:tcW w:w="2211" w:type="dxa"/>
+            <w:tcW w:w="2268" w:type="dxa"/>
           </w:tcPr>
           <w:p>
             <w:pPr>
@@ -275,7 +275,7 @@
         </w:tc>
         <w:tc>
           <w:tcPr>
-            <w:tcW w:w="2044" w:type="dxa"/>
+            <w:tcW w:w="1134" w:type="dxa"/>
           </w:tcPr>
           <w:p>
             <w:pPr>
@@ -303,7 +303,7 @@
       <w:tr>
         <w:tc>
           <w:tcPr>
-            <w:tcW w:w="1980" w:type="dxa"/>
+            <w:tcW w:w="835" w:type="dxa"/>
           </w:tcPr>
           <w:p>
             <w:pPr>
@@ -329,7 +329,7 @@
         </w:tc>
         <w:tc>
           <w:tcPr>
-            <w:tcW w:w="2061" w:type="dxa"/>
+            <w:tcW w:w="1984" w:type="dxa"/>
           </w:tcPr>
           <w:p>
             <w:pPr>
@@ -355,7 +355,7 @@
         </w:tc>
         <w:tc>
           <w:tcPr>
-            <w:tcW w:w="2211" w:type="dxa"/>
+            <w:tcW w:w="2268" w:type="dxa"/>
           </w:tcPr>
           <w:p>
             <w:pPr>
@@ -381,7 +381,7 @@
         </w:tc>
         <w:tc>
           <w:tcPr>
-            <w:tcW w:w="2044" w:type="dxa"/>
+            <w:tcW w:w="1134" w:type="dxa"/>
           </w:tcPr>
           <w:p>
             <w:pPr>
@@ -409,7 +409,7 @@
       <w:tr>
         <w:tc>
           <w:tcPr>
-            <w:tcW w:w="1980" w:type="dxa"/>
+            <w:tcW w:w="835" w:type="dxa"/>
           </w:tcPr>
           <w:p>
             <w:pPr>
@@ -435,7 +435,7 @@
         </w:tc>
         <w:tc>
           <w:tcPr>
-            <w:tcW w:w="2061" w:type="dxa"/>
+            <w:tcW w:w="1984" w:type="dxa"/>
           </w:tcPr>
           <w:p>
             <w:pPr>
@@ -472,7 +472,7 @@
         </w:tc>
         <w:tc>
           <w:tcPr>
-            <w:tcW w:w="2211" w:type="dxa"/>
+            <w:tcW w:w="2268" w:type="dxa"/>
           </w:tcPr>
           <w:p>
             <w:pPr>
@@ -485,11 +485,29 @@
                 <w:lang w:val="en-US"/>
               </w:rPr>
             </w:pPr>
+            <w:r>
+              <w:rPr>
+                <w:rFonts w:ascii="Times New Roman" w:hAnsi="Times New Roman" w:cs="Times New Roman"/>
+                <w:sz w:val="24"/>
+                <w:szCs w:val="24"/>
+                <w:lang w:val="en-US"/>
+              </w:rPr>
+              <w:t>PES1UG19CS</w:t>
+            </w:r>
+            <w:r>
+              <w:rPr>
+                <w:rFonts w:ascii="Times New Roman" w:hAnsi="Times New Roman" w:cs="Times New Roman"/>
+                <w:sz w:val="24"/>
+                <w:szCs w:val="24"/>
+                <w:lang w:val="en-US"/>
+              </w:rPr>
+              <w:t>183</w:t>
+            </w:r>
           </w:p>
         </w:tc>
         <w:tc>
           <w:tcPr>
-            <w:tcW w:w="2044" w:type="dxa"/>
+            <w:tcW w:w="1134" w:type="dxa"/>
           </w:tcPr>
           <w:p>
             <w:pPr>
@@ -517,7 +535,7 @@
       <w:tr>
         <w:tc>
           <w:tcPr>
-            <w:tcW w:w="1980" w:type="dxa"/>
+            <w:tcW w:w="835" w:type="dxa"/>
           </w:tcPr>
           <w:p>
             <w:pPr>
@@ -543,7 +561,7 @@
         </w:tc>
         <w:tc>
           <w:tcPr>
-            <w:tcW w:w="2061" w:type="dxa"/>
+            <w:tcW w:w="1984" w:type="dxa"/>
           </w:tcPr>
           <w:p>
             <w:pPr>
@@ -569,7 +587,7 @@
         </w:tc>
         <w:tc>
           <w:tcPr>
-            <w:tcW w:w="2211" w:type="dxa"/>
+            <w:tcW w:w="2268" w:type="dxa"/>
           </w:tcPr>
           <w:p>
             <w:pPr>
@@ -582,11 +600,29 @@
                 <w:lang w:val="en-US"/>
               </w:rPr>
             </w:pPr>
+            <w:r>
+              <w:rPr>
+                <w:rFonts w:ascii="Times New Roman" w:hAnsi="Times New Roman" w:cs="Times New Roman"/>
+                <w:sz w:val="24"/>
+                <w:szCs w:val="24"/>
+                <w:lang w:val="en-US"/>
+              </w:rPr>
+              <w:t>PES1UG19CS</w:t>
+            </w:r>
+            <w:r>
+              <w:rPr>
+                <w:rFonts w:ascii="Times New Roman" w:hAnsi="Times New Roman" w:cs="Times New Roman"/>
+                <w:sz w:val="24"/>
+                <w:szCs w:val="24"/>
+                <w:lang w:val="en-US"/>
+              </w:rPr>
+              <w:t>141</w:t>
+            </w:r>
           </w:p>
         </w:tc>
         <w:tc>
           <w:tcPr>
-            <w:tcW w:w="2044" w:type="dxa"/>
+            <w:tcW w:w="1134" w:type="dxa"/>
           </w:tcPr>
           <w:p>
             <w:pPr>
@@ -763,87 +799,7 @@
           <w:szCs w:val="24"/>
           <w:lang w:eastAsia="en-IN"/>
         </w:rPr>
-        <w:t>Most of the parameters are numerical with the remaining few being categorical</w:t>
-      </w:r>
-      <w:r>
-        <w:rPr>
-          <w:rFonts w:ascii="Times New Roman" w:eastAsia="Times New Roman" w:hAnsi="Times New Roman" w:cs="Times New Roman"/>
-          <w:color w:val="000000"/>
-          <w:sz w:val="24"/>
-          <w:szCs w:val="24"/>
-          <w:lang w:eastAsia="en-IN"/>
-        </w:rPr>
-        <w:t xml:space="preserve">. </w:t>
-      </w:r>
-      <w:r>
-        <w:rPr>
-          <w:rFonts w:ascii="Times New Roman" w:eastAsia="Times New Roman" w:hAnsi="Times New Roman" w:cs="Times New Roman"/>
-          <w:color w:val="000000"/>
-          <w:sz w:val="24"/>
-          <w:szCs w:val="24"/>
-          <w:lang w:eastAsia="en-IN"/>
-        </w:rPr>
-        <w:t>The objective of this project is to make optimum use of the dataset to extract maximum and most relevant information out of the dataset for various purposes.</w:t>
-      </w:r>
-      <w:r>
-        <w:rPr>
-          <w:rFonts w:ascii="Times New Roman" w:eastAsia="Times New Roman" w:hAnsi="Times New Roman" w:cs="Times New Roman"/>
-          <w:color w:val="000000"/>
-          <w:sz w:val="24"/>
-          <w:szCs w:val="24"/>
-          <w:lang w:eastAsia="en-IN"/>
-        </w:rPr>
-        <w:t xml:space="preserve"> </w:t>
-      </w:r>
-      <w:r>
-        <w:rPr>
-          <w:rFonts w:ascii="Times New Roman" w:eastAsia="Times New Roman" w:hAnsi="Times New Roman" w:cs="Times New Roman"/>
-          <w:color w:val="000000"/>
-          <w:sz w:val="24"/>
-          <w:szCs w:val="24"/>
-          <w:lang w:eastAsia="en-IN"/>
-        </w:rPr>
-        <w:t>The first section of the project would consist of descriptive statistics while the second half would contain inferential statistics.</w:t>
-      </w:r>
-      <w:r>
-        <w:rPr>
-          <w:rFonts w:ascii="Times New Roman" w:eastAsia="Times New Roman" w:hAnsi="Times New Roman" w:cs="Times New Roman"/>
-          <w:color w:val="000000"/>
-          <w:sz w:val="24"/>
-          <w:szCs w:val="24"/>
-          <w:lang w:eastAsia="en-IN"/>
-        </w:rPr>
-        <w:t xml:space="preserve"> </w:t>
-      </w:r>
-      <w:r>
-        <w:rPr>
-          <w:rFonts w:ascii="Times New Roman" w:eastAsia="Times New Roman" w:hAnsi="Times New Roman" w:cs="Times New Roman"/>
-          <w:color w:val="000000"/>
-          <w:sz w:val="24"/>
-          <w:szCs w:val="24"/>
-          <w:lang w:eastAsia="en-IN"/>
-        </w:rPr>
-        <w:t>With the help of the relationships generated between various variables, we can appropriately put this to a great use by inferring various parameters from it.</w:t>
-      </w:r>
-      <w:r>
-        <w:rPr>
-          <w:rFonts w:ascii="Times New Roman" w:eastAsia="Times New Roman" w:hAnsi="Times New Roman" w:cs="Times New Roman"/>
-          <w:color w:val="000000"/>
-          <w:sz w:val="24"/>
-          <w:szCs w:val="24"/>
-          <w:lang w:eastAsia="en-IN"/>
-        </w:rPr>
-        <w:t xml:space="preserve"> </w:t>
-      </w:r>
-      <w:r>
-        <w:rPr>
-          <w:rFonts w:ascii="Times New Roman" w:eastAsia="Times New Roman" w:hAnsi="Times New Roman" w:cs="Times New Roman"/>
-          <w:color w:val="000000"/>
-          <w:sz w:val="24"/>
-          <w:szCs w:val="24"/>
-          <w:lang w:eastAsia="en-IN"/>
-        </w:rPr>
-        <w:t>While this is just a sample of 720 records, we can easily put this to a great use to infer about various weather parameters on the other given days with optimal accuracy and precision along with minimal margin of error.</w:t>
+        <w:t xml:space="preserve">With the help of the appropriate operations on the given statistics, we were able to infer a great deal of information for the population. So, coming to the data, we first displayed various forms of data in various forms of visual representation such as graphs, scatterplot, charts, etc after performing the necessary operations such as dropping the redundant and repeated observations, outliers, typos and inconsistent capitalization. We then standardized the data for bringing it down to a common scale and then displayed it. The normality of the data had also been tested simultaneously using the histogram. For the hypothesis testing we performed the above operations in addition to ensuring proper precautions in ensuring the normality of the data and then came up with the appropriate conclusion based upon the appropriate z-score and the P-value obtained with the help of z-score. </w:t>
       </w:r>
     </w:p>
     <w:p>
@@ -904,12 +860,25 @@
       <w:r>
         <w:rPr>
           <w:rFonts w:ascii="Times New Roman" w:eastAsia="Times New Roman" w:hAnsi="Times New Roman" w:cs="Times New Roman"/>
-          <w:color w:val="000000"/>
-          <w:sz w:val="24"/>
-          <w:szCs w:val="24"/>
-          <w:lang w:eastAsia="en-IN"/>
-        </w:rPr>
-        <w:t>This dataset consists of the weather records for a month taken with the observations being taken down and noted per hour.</w:t>
+          <w:b/>
+          <w:bCs/>
+          <w:color w:val="000000"/>
+          <w:sz w:val="24"/>
+          <w:szCs w:val="24"/>
+          <w:u w:val="single"/>
+          <w:lang w:eastAsia="en-IN"/>
+        </w:rPr>
+        <w:t>Problem statement</w:t>
+      </w:r>
+      <w:r>
+        <w:rPr>
+          <w:rFonts w:ascii="Times New Roman" w:eastAsia="Times New Roman" w:hAnsi="Times New Roman" w:cs="Times New Roman"/>
+          <w:color w:val="000000"/>
+          <w:sz w:val="24"/>
+          <w:szCs w:val="24"/>
+          <w:lang w:eastAsia="en-IN"/>
+        </w:rPr>
+        <w:t>:</w:t>
       </w:r>
       <w:r>
         <w:rPr>
@@ -929,28 +898,23 @@
           <w:szCs w:val="24"/>
           <w:lang w:eastAsia="en-IN"/>
         </w:rPr>
-        <w:t>It consists of various aspects of weather like precipitation, humidity, wind speed, wind bearing, visibility, loud cover, pressure, temperature, apparent temperature against a particular instant of time.</w:t>
-      </w:r>
-      <w:r>
-        <w:rPr>
-          <w:rFonts w:ascii="Times New Roman" w:eastAsia="Times New Roman" w:hAnsi="Times New Roman" w:cs="Times New Roman"/>
-          <w:color w:val="000000"/>
-          <w:sz w:val="24"/>
-          <w:szCs w:val="24"/>
-          <w:lang w:eastAsia="en-IN"/>
-        </w:rPr>
-        <w:t xml:space="preserve"> </w:t>
-      </w:r>
-      <w:r>
-        <w:rPr>
-          <w:rFonts w:ascii="Times New Roman" w:eastAsia="Times New Roman" w:hAnsi="Times New Roman" w:cs="Times New Roman"/>
-          <w:color w:val="000000"/>
-          <w:sz w:val="24"/>
-          <w:szCs w:val="24"/>
-          <w:lang w:eastAsia="en-IN"/>
-        </w:rPr>
-        <w:t>The summary and the daily summary are noted down appropriately as per the parameters collected.</w:t>
-      </w:r>
+        <w:t>Displaying the various weather patterns in the graphical form alongside coming up with an appropriate conclusion for the hypothesis testing with our hypothesis being whether or not the sample is representative of the population.</w:t>
+      </w:r>
+    </w:p>
+    <w:p>
+      <w:pPr>
+        <w:shd w:val="clear" w:color="auto" w:fill="FFFFFF"/>
+        <w:spacing w:after="0" w:line="300" w:lineRule="atLeast"/>
+        <w:ind w:right="480"/>
+        <w:jc w:val="both"/>
+        <w:rPr>
+          <w:rFonts w:ascii="Times New Roman" w:eastAsia="Times New Roman" w:hAnsi="Times New Roman" w:cs="Times New Roman"/>
+          <w:color w:val="000000"/>
+          <w:sz w:val="24"/>
+          <w:szCs w:val="24"/>
+          <w:lang w:eastAsia="en-IN"/>
+        </w:rPr>
+      </w:pPr>
     </w:p>
     <w:p>
       <w:pPr>
@@ -966,6 +930,152 @@
           <w:lang w:eastAsia="en-IN"/>
         </w:rPr>
       </w:pPr>
+      <w:r>
+        <w:rPr>
+          <w:rFonts w:ascii="Times New Roman" w:eastAsia="Times New Roman" w:hAnsi="Times New Roman" w:cs="Times New Roman"/>
+          <w:color w:val="000000"/>
+          <w:sz w:val="24"/>
+          <w:szCs w:val="24"/>
+          <w:lang w:eastAsia="en-IN"/>
+        </w:rPr>
+        <w:t>Most of the parameters are numerical with the remaining few being categorical</w:t>
+      </w:r>
+      <w:r>
+        <w:rPr>
+          <w:rFonts w:ascii="Times New Roman" w:eastAsia="Times New Roman" w:hAnsi="Times New Roman" w:cs="Times New Roman"/>
+          <w:color w:val="000000"/>
+          <w:sz w:val="24"/>
+          <w:szCs w:val="24"/>
+          <w:lang w:eastAsia="en-IN"/>
+        </w:rPr>
+        <w:t xml:space="preserve">. </w:t>
+      </w:r>
+      <w:r>
+        <w:rPr>
+          <w:rFonts w:ascii="Times New Roman" w:eastAsia="Times New Roman" w:hAnsi="Times New Roman" w:cs="Times New Roman"/>
+          <w:color w:val="000000"/>
+          <w:sz w:val="24"/>
+          <w:szCs w:val="24"/>
+          <w:lang w:eastAsia="en-IN"/>
+        </w:rPr>
+        <w:t>The objective of this project is to make optimum use of the dataset to extract maximum and most relevant information out of the dataset for various purposes.</w:t>
+      </w:r>
+      <w:r>
+        <w:rPr>
+          <w:rFonts w:ascii="Times New Roman" w:eastAsia="Times New Roman" w:hAnsi="Times New Roman" w:cs="Times New Roman"/>
+          <w:color w:val="000000"/>
+          <w:sz w:val="24"/>
+          <w:szCs w:val="24"/>
+          <w:lang w:eastAsia="en-IN"/>
+        </w:rPr>
+        <w:t xml:space="preserve"> </w:t>
+      </w:r>
+      <w:r>
+        <w:rPr>
+          <w:rFonts w:ascii="Times New Roman" w:eastAsia="Times New Roman" w:hAnsi="Times New Roman" w:cs="Times New Roman"/>
+          <w:color w:val="000000"/>
+          <w:sz w:val="24"/>
+          <w:szCs w:val="24"/>
+          <w:lang w:eastAsia="en-IN"/>
+        </w:rPr>
+        <w:t>The first section of the project would consist of descriptive statistics while the second half would contain inferential statistics.</w:t>
+      </w:r>
+      <w:r>
+        <w:rPr>
+          <w:rFonts w:ascii="Times New Roman" w:eastAsia="Times New Roman" w:hAnsi="Times New Roman" w:cs="Times New Roman"/>
+          <w:color w:val="000000"/>
+          <w:sz w:val="24"/>
+          <w:szCs w:val="24"/>
+          <w:lang w:eastAsia="en-IN"/>
+        </w:rPr>
+        <w:t xml:space="preserve"> </w:t>
+      </w:r>
+      <w:r>
+        <w:rPr>
+          <w:rFonts w:ascii="Times New Roman" w:eastAsia="Times New Roman" w:hAnsi="Times New Roman" w:cs="Times New Roman"/>
+          <w:color w:val="000000"/>
+          <w:sz w:val="24"/>
+          <w:szCs w:val="24"/>
+          <w:lang w:eastAsia="en-IN"/>
+        </w:rPr>
+        <w:t>With the help of the relationships generated between various variables, we can appropriately put this to a great use by inferring various parameters from it.</w:t>
+      </w:r>
+      <w:r>
+        <w:rPr>
+          <w:rFonts w:ascii="Times New Roman" w:eastAsia="Times New Roman" w:hAnsi="Times New Roman" w:cs="Times New Roman"/>
+          <w:color w:val="000000"/>
+          <w:sz w:val="24"/>
+          <w:szCs w:val="24"/>
+          <w:lang w:eastAsia="en-IN"/>
+        </w:rPr>
+        <w:t xml:space="preserve"> </w:t>
+      </w:r>
+      <w:r>
+        <w:rPr>
+          <w:rFonts w:ascii="Times New Roman" w:eastAsia="Times New Roman" w:hAnsi="Times New Roman" w:cs="Times New Roman"/>
+          <w:color w:val="000000"/>
+          <w:sz w:val="24"/>
+          <w:szCs w:val="24"/>
+          <w:lang w:eastAsia="en-IN"/>
+        </w:rPr>
+        <w:t xml:space="preserve">While this is just a sample of 720 records, we can easily put this to a great use </w:t>
+      </w:r>
+      <w:r>
+        <w:rPr>
+          <w:rFonts w:ascii="Times New Roman" w:eastAsia="Times New Roman" w:hAnsi="Times New Roman" w:cs="Times New Roman"/>
+          <w:color w:val="000000"/>
+          <w:sz w:val="24"/>
+          <w:szCs w:val="24"/>
+          <w:lang w:eastAsia="en-IN"/>
+        </w:rPr>
+        <w:lastRenderedPageBreak/>
+        <w:t>to infer about various weather parameters on the other given days with optimal accuracy and precision along with minimal margin of error.</w:t>
+      </w:r>
+      <w:r>
+        <w:rPr>
+          <w:rFonts w:ascii="Times New Roman" w:eastAsia="Times New Roman" w:hAnsi="Times New Roman" w:cs="Times New Roman"/>
+          <w:color w:val="000000"/>
+          <w:sz w:val="24"/>
+          <w:szCs w:val="24"/>
+          <w:lang w:eastAsia="en-IN"/>
+        </w:rPr>
+        <w:t xml:space="preserve"> Along with determining at the end whether or not the sample is representative of the population. Determining the correlation b/w various numerical variables in the dataset at the end. Coming up with an appropriate conclusion finally based on the results obtained. </w:t>
+      </w:r>
+    </w:p>
+    <w:p>
+      <w:pPr>
+        <w:jc w:val="both"/>
+        <w:rPr>
+          <w:rFonts w:ascii="Times New Roman" w:hAnsi="Times New Roman" w:cs="Times New Roman"/>
+          <w:sz w:val="24"/>
+          <w:szCs w:val="24"/>
+          <w:lang w:val="en-US"/>
+        </w:rPr>
+      </w:pPr>
+    </w:p>
+    <w:p>
+      <w:pPr>
+        <w:jc w:val="both"/>
+        <w:rPr>
+          <w:rFonts w:ascii="Times New Roman" w:hAnsi="Times New Roman" w:cs="Times New Roman"/>
+          <w:b/>
+          <w:bCs/>
+          <w:sz w:val="24"/>
+          <w:szCs w:val="24"/>
+          <w:lang w:val="en-US"/>
+        </w:rPr>
+      </w:pPr>
+      <w:r>
+        <w:rPr>
+          <w:rFonts w:ascii="Times New Roman" w:hAnsi="Times New Roman" w:cs="Times New Roman"/>
+          <w:b/>
+          <w:bCs/>
+          <w:sz w:val="24"/>
+          <w:szCs w:val="24"/>
+          <w:lang w:val="en-US"/>
+        </w:rPr>
+        <w:t>3. Dataset:</w:t>
+      </w:r>
     </w:p>
     <w:p>
       <w:pPr>
@@ -989,134 +1099,75 @@
           <w:szCs w:val="24"/>
           <w:lang w:eastAsia="en-IN"/>
         </w:rPr>
-        <w:t>Most of the parameters are numerical with the remaining few being categorical</w:t>
-      </w:r>
-      <w:r>
-        <w:rPr>
-          <w:rFonts w:ascii="Times New Roman" w:eastAsia="Times New Roman" w:hAnsi="Times New Roman" w:cs="Times New Roman"/>
-          <w:color w:val="000000"/>
-          <w:sz w:val="24"/>
-          <w:szCs w:val="24"/>
-          <w:lang w:eastAsia="en-IN"/>
-        </w:rPr>
-        <w:t xml:space="preserve">. </w:t>
-      </w:r>
-      <w:r>
-        <w:rPr>
-          <w:rFonts w:ascii="Times New Roman" w:eastAsia="Times New Roman" w:hAnsi="Times New Roman" w:cs="Times New Roman"/>
-          <w:color w:val="000000"/>
-          <w:sz w:val="24"/>
-          <w:szCs w:val="24"/>
-          <w:lang w:eastAsia="en-IN"/>
-        </w:rPr>
-        <w:t>The objective of this project is to make optimum use of the dataset to extract maximum and most relevant information out of the dataset for various purposes.</w:t>
-      </w:r>
-      <w:r>
-        <w:rPr>
-          <w:rFonts w:ascii="Times New Roman" w:eastAsia="Times New Roman" w:hAnsi="Times New Roman" w:cs="Times New Roman"/>
-          <w:color w:val="000000"/>
-          <w:sz w:val="24"/>
-          <w:szCs w:val="24"/>
-          <w:lang w:eastAsia="en-IN"/>
-        </w:rPr>
-        <w:t xml:space="preserve"> </w:t>
-      </w:r>
-      <w:r>
-        <w:rPr>
-          <w:rFonts w:ascii="Times New Roman" w:eastAsia="Times New Roman" w:hAnsi="Times New Roman" w:cs="Times New Roman"/>
-          <w:color w:val="000000"/>
-          <w:sz w:val="24"/>
-          <w:szCs w:val="24"/>
-          <w:lang w:eastAsia="en-IN"/>
-        </w:rPr>
-        <w:t>The first section of the project would consist of descriptive statistics while the second half would contain inferential statistics.</w:t>
-      </w:r>
-      <w:r>
-        <w:rPr>
-          <w:rFonts w:ascii="Times New Roman" w:eastAsia="Times New Roman" w:hAnsi="Times New Roman" w:cs="Times New Roman"/>
-          <w:color w:val="000000"/>
-          <w:sz w:val="24"/>
-          <w:szCs w:val="24"/>
-          <w:lang w:eastAsia="en-IN"/>
-        </w:rPr>
-        <w:t xml:space="preserve"> </w:t>
-      </w:r>
-      <w:r>
-        <w:rPr>
-          <w:rFonts w:ascii="Times New Roman" w:eastAsia="Times New Roman" w:hAnsi="Times New Roman" w:cs="Times New Roman"/>
-          <w:color w:val="000000"/>
-          <w:sz w:val="24"/>
-          <w:szCs w:val="24"/>
-          <w:lang w:eastAsia="en-IN"/>
-        </w:rPr>
-        <w:t>With the help of the relationships generated between various variables, we can appropriately put this to a great use by inferring various parameters from it.</w:t>
-      </w:r>
-      <w:r>
-        <w:rPr>
-          <w:rFonts w:ascii="Times New Roman" w:eastAsia="Times New Roman" w:hAnsi="Times New Roman" w:cs="Times New Roman"/>
-          <w:color w:val="000000"/>
-          <w:sz w:val="24"/>
-          <w:szCs w:val="24"/>
-          <w:lang w:eastAsia="en-IN"/>
-        </w:rPr>
-        <w:t xml:space="preserve"> </w:t>
-      </w:r>
-      <w:r>
-        <w:rPr>
-          <w:rFonts w:ascii="Times New Roman" w:eastAsia="Times New Roman" w:hAnsi="Times New Roman" w:cs="Times New Roman"/>
-          <w:color w:val="000000"/>
-          <w:sz w:val="24"/>
-          <w:szCs w:val="24"/>
-          <w:lang w:eastAsia="en-IN"/>
-        </w:rPr>
-        <w:t xml:space="preserve">While this is just a sample of 720 records, we can easily put this to a great use </w:t>
-      </w:r>
-      <w:r>
-        <w:rPr>
-          <w:rFonts w:ascii="Times New Roman" w:eastAsia="Times New Roman" w:hAnsi="Times New Roman" w:cs="Times New Roman"/>
-          <w:color w:val="000000"/>
-          <w:sz w:val="24"/>
-          <w:szCs w:val="24"/>
-          <w:lang w:eastAsia="en-IN"/>
-        </w:rPr>
-        <w:lastRenderedPageBreak/>
-        <w:t>to infer about various weather parameters on the other given days with optimal accuracy and precision along with minimal margin of error.</w:t>
-      </w:r>
-    </w:p>
-    <w:p>
-      <w:pPr>
-        <w:jc w:val="both"/>
-        <w:rPr>
-          <w:rFonts w:ascii="Times New Roman" w:hAnsi="Times New Roman" w:cs="Times New Roman"/>
-          <w:sz w:val="24"/>
-          <w:szCs w:val="24"/>
-          <w:lang w:val="en-US"/>
-        </w:rPr>
-      </w:pPr>
-    </w:p>
-    <w:p>
-      <w:pPr>
-        <w:jc w:val="both"/>
-        <w:rPr>
-          <w:rFonts w:ascii="Times New Roman" w:hAnsi="Times New Roman" w:cs="Times New Roman"/>
-          <w:b/>
-          <w:bCs/>
-          <w:sz w:val="24"/>
-          <w:szCs w:val="24"/>
-          <w:lang w:val="en-US"/>
-        </w:rPr>
-      </w:pPr>
-      <w:r>
-        <w:rPr>
-          <w:rFonts w:ascii="Times New Roman" w:hAnsi="Times New Roman" w:cs="Times New Roman"/>
-          <w:b/>
-          <w:bCs/>
-          <w:sz w:val="24"/>
-          <w:szCs w:val="24"/>
-          <w:lang w:val="en-US"/>
-        </w:rPr>
-        <w:t>3. Dataset:</w:t>
-      </w:r>
+        <w:t xml:space="preserve">Source: </w:t>
+      </w:r>
+      <w:hyperlink r:id="rId7" w:history="1">
+        <w:r>
+          <w:rPr>
+            <w:rStyle w:val="Hyperlink"/>
+            <w:rFonts w:ascii="Times New Roman" w:eastAsia="Times New Roman" w:hAnsi="Times New Roman" w:cs="Times New Roman"/>
+            <w:sz w:val="24"/>
+            <w:szCs w:val="24"/>
+            <w:lang w:eastAsia="en-IN"/>
+          </w:rPr>
+          <w:t>https://www.ka</w:t>
+        </w:r>
+        <w:r>
+          <w:rPr>
+            <w:rStyle w:val="Hyperlink"/>
+            <w:rFonts w:ascii="Times New Roman" w:eastAsia="Times New Roman" w:hAnsi="Times New Roman" w:cs="Times New Roman"/>
+            <w:sz w:val="24"/>
+            <w:szCs w:val="24"/>
+            <w:lang w:eastAsia="en-IN"/>
+          </w:rPr>
+          <w:t>g</w:t>
+        </w:r>
+        <w:r>
+          <w:rPr>
+            <w:rStyle w:val="Hyperlink"/>
+            <w:rFonts w:ascii="Times New Roman" w:eastAsia="Times New Roman" w:hAnsi="Times New Roman" w:cs="Times New Roman"/>
+            <w:sz w:val="24"/>
+            <w:szCs w:val="24"/>
+            <w:lang w:eastAsia="en-IN"/>
+          </w:rPr>
+          <w:t>gle.com/muth</w:t>
+        </w:r>
+        <w:r>
+          <w:rPr>
+            <w:rStyle w:val="Hyperlink"/>
+            <w:rFonts w:ascii="Times New Roman" w:eastAsia="Times New Roman" w:hAnsi="Times New Roman" w:cs="Times New Roman"/>
+            <w:sz w:val="24"/>
+            <w:szCs w:val="24"/>
+            <w:lang w:eastAsia="en-IN"/>
+          </w:rPr>
+          <w:t>u</w:t>
+        </w:r>
+        <w:r>
+          <w:rPr>
+            <w:rStyle w:val="Hyperlink"/>
+            <w:rFonts w:ascii="Times New Roman" w:eastAsia="Times New Roman" w:hAnsi="Times New Roman" w:cs="Times New Roman"/>
+            <w:sz w:val="24"/>
+            <w:szCs w:val="24"/>
+            <w:lang w:eastAsia="en-IN"/>
+          </w:rPr>
+          <w:t>j7/weather-dataset</w:t>
+        </w:r>
+      </w:hyperlink>
+    </w:p>
+    <w:p>
+      <w:pPr>
+        <w:shd w:val="clear" w:color="auto" w:fill="FFFFFF"/>
+        <w:spacing w:after="0" w:line="300" w:lineRule="atLeast"/>
+        <w:ind w:left="120" w:right="480"/>
+        <w:jc w:val="both"/>
+        <w:rPr>
+          <w:rFonts w:ascii="Times New Roman" w:eastAsia="Times New Roman" w:hAnsi="Times New Roman" w:cs="Times New Roman"/>
+          <w:color w:val="000000"/>
+          <w:sz w:val="24"/>
+          <w:szCs w:val="24"/>
+          <w:lang w:eastAsia="en-IN"/>
+        </w:rPr>
+      </w:pPr>
     </w:p>
     <w:p>
       <w:pPr>
@@ -1389,6 +1440,15 @@
         </w:rPr>
         <w:t>Correction of inconsistent capitalization</w:t>
       </w:r>
+      <w:r>
+        <w:rPr>
+          <w:rFonts w:ascii="Times New Roman" w:hAnsi="Times New Roman" w:cs="Times New Roman"/>
+          <w:sz w:val="24"/>
+          <w:szCs w:val="24"/>
+          <w:lang w:val="en-US"/>
+        </w:rPr>
+        <w:t xml:space="preserve"> and typos.</w:t>
+      </w:r>
     </w:p>
     <w:p>
       <w:pPr>
@@ -1412,7 +1472,34 @@
           <w:szCs w:val="24"/>
           <w:lang w:val="en-US"/>
         </w:rPr>
-        <w:t>Dropping of excessively repetitive parameters and observations</w:t>
+        <w:t xml:space="preserve">Dropping of excessively repetitive </w:t>
+      </w:r>
+      <w:r>
+        <w:rPr>
+          <w:rFonts w:ascii="Times New Roman" w:hAnsi="Times New Roman" w:cs="Times New Roman"/>
+          <w:sz w:val="24"/>
+          <w:szCs w:val="24"/>
+          <w:lang w:val="en-US"/>
+        </w:rPr>
+        <w:t xml:space="preserve">and redundant </w:t>
+      </w:r>
+      <w:r>
+        <w:rPr>
+          <w:rFonts w:ascii="Times New Roman" w:hAnsi="Times New Roman" w:cs="Times New Roman"/>
+          <w:sz w:val="24"/>
+          <w:szCs w:val="24"/>
+          <w:lang w:val="en-US"/>
+        </w:rPr>
+        <w:t>parameters and observations</w:t>
+      </w:r>
+      <w:r>
+        <w:rPr>
+          <w:rFonts w:ascii="Times New Roman" w:hAnsi="Times New Roman" w:cs="Times New Roman"/>
+          <w:sz w:val="24"/>
+          <w:szCs w:val="24"/>
+          <w:lang w:val="en-US"/>
+        </w:rPr>
+        <w:t>.</w:t>
       </w:r>
     </w:p>
     <w:p>
@@ -1437,27 +1524,16 @@
           <w:szCs w:val="24"/>
           <w:lang w:val="en-US"/>
         </w:rPr>
-        <w:t xml:space="preserve">Replacement of </w:t>
-      </w:r>
-      <w:proofErr w:type="spellStart"/>
-      <w:r>
-        <w:rPr>
-          <w:rFonts w:ascii="Times New Roman" w:hAnsi="Times New Roman" w:cs="Times New Roman"/>
-          <w:sz w:val="24"/>
-          <w:szCs w:val="24"/>
-          <w:lang w:val="en-US"/>
-        </w:rPr>
-        <w:t>NaN</w:t>
-      </w:r>
-      <w:proofErr w:type="spellEnd"/>
-      <w:r>
-        <w:rPr>
-          <w:rFonts w:ascii="Times New Roman" w:hAnsi="Times New Roman" w:cs="Times New Roman"/>
-          <w:sz w:val="24"/>
-          <w:szCs w:val="24"/>
-          <w:lang w:val="en-US"/>
-        </w:rPr>
-        <w:t xml:space="preserve"> with 0</w:t>
+        <w:t>Replacement of NaN with 0</w:t>
+      </w:r>
+      <w:r>
+        <w:rPr>
+          <w:rFonts w:ascii="Times New Roman" w:hAnsi="Times New Roman" w:cs="Times New Roman"/>
+          <w:sz w:val="24"/>
+          <w:szCs w:val="24"/>
+          <w:lang w:val="en-US"/>
+        </w:rPr>
+        <w:t>.</w:t>
       </w:r>
     </w:p>
     <w:p>
@@ -1482,27 +1558,7 @@
           <w:szCs w:val="24"/>
           <w:lang w:val="en-US"/>
         </w:rPr>
-        <w:t xml:space="preserve">Replacing </w:t>
-      </w:r>
-      <w:proofErr w:type="spellStart"/>
-      <w:r>
-        <w:rPr>
-          <w:rFonts w:ascii="Times New Roman" w:hAnsi="Times New Roman" w:cs="Times New Roman"/>
-          <w:sz w:val="24"/>
-          <w:szCs w:val="24"/>
-          <w:lang w:val="en-US"/>
-        </w:rPr>
-        <w:t>NaN</w:t>
-      </w:r>
-      <w:proofErr w:type="spellEnd"/>
-      <w:r>
-        <w:rPr>
-          <w:rFonts w:ascii="Times New Roman" w:hAnsi="Times New Roman" w:cs="Times New Roman"/>
-          <w:sz w:val="24"/>
-          <w:szCs w:val="24"/>
-          <w:lang w:val="en-US"/>
-        </w:rPr>
-        <w:t xml:space="preserve"> by techniques such as </w:t>
+        <w:t xml:space="preserve">Replacing NaN by techniques such as </w:t>
       </w:r>
       <w:r>
         <w:rPr>
@@ -1525,14 +1581,123 @@
     </w:p>
     <w:p>
       <w:pPr>
-        <w:jc w:val="both"/>
-        <w:rPr>
-          <w:rFonts w:ascii="Times New Roman" w:hAnsi="Times New Roman" w:cs="Times New Roman"/>
-          <w:sz w:val="24"/>
-          <w:szCs w:val="24"/>
-          <w:lang w:val="en-US"/>
-        </w:rPr>
-      </w:pPr>
+        <w:pStyle w:val="ListParagraph"/>
+        <w:numPr>
+          <w:ilvl w:val="0"/>
+          <w:numId w:val="4"/>
+        </w:numPr>
+        <w:jc w:val="both"/>
+        <w:rPr>
+          <w:rFonts w:ascii="Times New Roman" w:hAnsi="Times New Roman" w:cs="Times New Roman"/>
+          <w:sz w:val="24"/>
+          <w:szCs w:val="24"/>
+          <w:lang w:val="en-US"/>
+        </w:rPr>
+      </w:pPr>
+      <w:r>
+        <w:rPr>
+          <w:rFonts w:ascii="Times New Roman" w:hAnsi="Times New Roman" w:cs="Times New Roman"/>
+          <w:sz w:val="24"/>
+          <w:szCs w:val="24"/>
+          <w:lang w:val="en-US"/>
+        </w:rPr>
+        <w:t>Removal of outliers before testing for normality of the distribution</w:t>
+      </w:r>
+    </w:p>
+    <w:p>
+      <w:pPr>
+        <w:jc w:val="both"/>
+        <w:rPr>
+          <w:rFonts w:ascii="Times New Roman" w:hAnsi="Times New Roman" w:cs="Times New Roman"/>
+          <w:sz w:val="24"/>
+          <w:szCs w:val="24"/>
+          <w:lang w:val="en-US"/>
+        </w:rPr>
+      </w:pPr>
+      <w:r>
+        <w:rPr>
+          <w:rFonts w:ascii="Times New Roman" w:hAnsi="Times New Roman" w:cs="Times New Roman"/>
+          <w:sz w:val="24"/>
+          <w:szCs w:val="24"/>
+          <w:lang w:val="en-US"/>
+        </w:rPr>
+        <w:t xml:space="preserve">  Reasons for cleaning:</w:t>
+      </w:r>
+    </w:p>
+    <w:p>
+      <w:pPr>
+        <w:pStyle w:val="ListParagraph"/>
+        <w:numPr>
+          <w:ilvl w:val="0"/>
+          <w:numId w:val="10"/>
+        </w:numPr>
+        <w:jc w:val="both"/>
+        <w:rPr>
+          <w:rFonts w:ascii="Times New Roman" w:hAnsi="Times New Roman" w:cs="Times New Roman"/>
+          <w:sz w:val="24"/>
+          <w:szCs w:val="24"/>
+          <w:lang w:val="en-US"/>
+        </w:rPr>
+      </w:pPr>
+      <w:r>
+        <w:rPr>
+          <w:rFonts w:ascii="Times New Roman" w:hAnsi="Times New Roman" w:cs="Times New Roman"/>
+          <w:sz w:val="24"/>
+          <w:szCs w:val="24"/>
+          <w:lang w:val="en-US"/>
+        </w:rPr>
+        <w:t>For easier data processing and visualization</w:t>
+      </w:r>
+    </w:p>
+    <w:p>
+      <w:pPr>
+        <w:pStyle w:val="ListParagraph"/>
+        <w:numPr>
+          <w:ilvl w:val="0"/>
+          <w:numId w:val="10"/>
+        </w:numPr>
+        <w:jc w:val="both"/>
+        <w:rPr>
+          <w:rFonts w:ascii="Times New Roman" w:hAnsi="Times New Roman" w:cs="Times New Roman"/>
+          <w:sz w:val="24"/>
+          <w:szCs w:val="24"/>
+          <w:lang w:val="en-US"/>
+        </w:rPr>
+      </w:pPr>
+      <w:r>
+        <w:rPr>
+          <w:rFonts w:ascii="Times New Roman" w:hAnsi="Times New Roman" w:cs="Times New Roman"/>
+          <w:sz w:val="24"/>
+          <w:szCs w:val="24"/>
+          <w:lang w:val="en-US"/>
+        </w:rPr>
+        <w:t>For better and more accurate results</w:t>
+      </w:r>
+    </w:p>
+    <w:p>
+      <w:pPr>
+        <w:pStyle w:val="ListParagraph"/>
+        <w:numPr>
+          <w:ilvl w:val="0"/>
+          <w:numId w:val="10"/>
+        </w:numPr>
+        <w:jc w:val="both"/>
+        <w:rPr>
+          <w:rFonts w:ascii="Times New Roman" w:hAnsi="Times New Roman" w:cs="Times New Roman"/>
+          <w:sz w:val="24"/>
+          <w:szCs w:val="24"/>
+          <w:lang w:val="en-US"/>
+        </w:rPr>
+      </w:pPr>
+      <w:r>
+        <w:rPr>
+          <w:rFonts w:ascii="Times New Roman" w:hAnsi="Times New Roman" w:cs="Times New Roman"/>
+          <w:sz w:val="24"/>
+          <w:szCs w:val="24"/>
+          <w:lang w:val="en-US"/>
+        </w:rPr>
+        <w:t>For easier and better inferences</w:t>
+      </w:r>
     </w:p>
     <w:p>
       <w:pPr>
@@ -1619,19 +1784,537 @@
           <w:szCs w:val="24"/>
           <w:lang w:val="en-US"/>
         </w:rPr>
-        <w:t>Various methods of representing data:</w:t>
-      </w:r>
-    </w:p>
-    <w:p>
-      <w:pPr>
-        <w:jc w:val="both"/>
-        <w:rPr>
-          <w:rFonts w:ascii="Times New Roman" w:hAnsi="Times New Roman" w:cs="Times New Roman"/>
-          <w:sz w:val="24"/>
-          <w:szCs w:val="24"/>
-          <w:lang w:val="en-US"/>
-        </w:rPr>
-      </w:pPr>
+        <w:t>Insights obtained from EDA:</w:t>
+      </w:r>
+    </w:p>
+    <w:p>
+      <w:pPr>
+        <w:pStyle w:val="ListParagraph"/>
+        <w:numPr>
+          <w:ilvl w:val="0"/>
+          <w:numId w:val="11"/>
+        </w:numPr>
+        <w:jc w:val="both"/>
+        <w:rPr>
+          <w:rFonts w:ascii="Times New Roman" w:hAnsi="Times New Roman" w:cs="Times New Roman"/>
+          <w:sz w:val="24"/>
+          <w:szCs w:val="24"/>
+          <w:lang w:val="en-US"/>
+        </w:rPr>
+      </w:pPr>
+      <w:r>
+        <w:rPr>
+          <w:rFonts w:ascii="Times New Roman" w:hAnsi="Times New Roman" w:cs="Times New Roman"/>
+          <w:sz w:val="24"/>
+          <w:szCs w:val="24"/>
+          <w:lang w:val="en-US"/>
+        </w:rPr>
+        <w:t>Most of the days are partly cloudy</w:t>
+      </w:r>
+    </w:p>
+    <w:p>
+      <w:pPr>
+        <w:pStyle w:val="ListParagraph"/>
+        <w:jc w:val="both"/>
+        <w:rPr>
+          <w:rFonts w:ascii="Times New Roman" w:hAnsi="Times New Roman" w:cs="Times New Roman"/>
+          <w:sz w:val="24"/>
+          <w:szCs w:val="24"/>
+          <w:lang w:val="en-US"/>
+        </w:rPr>
+      </w:pPr>
+      <w:r>
+        <w:rPr>
+          <w:rFonts w:ascii="Times New Roman" w:hAnsi="Times New Roman" w:cs="Times New Roman"/>
+          <w:sz w:val="24"/>
+          <w:szCs w:val="24"/>
+          <w:lang w:val="en-US"/>
+        </w:rPr>
+        <w:lastRenderedPageBreak/>
+        <w:drawing>
+          <wp:inline distT="0" distB="0" distL="0" distR="0" wp14:anchorId="6D1414BA" wp14:editId="366C0A13">
+            <wp:extent cx="3194050" cy="2255520"/>
+            <wp:effectExtent l="0" t="0" r="6350" b="0"/>
+            <wp:docPr id="1" name="Picture 1"/>
+            <wp:cNvGraphicFramePr>
+              <a:graphicFrameLocks xmlns:a="http://schemas.openxmlformats.org/drawingml/2006/main" noChangeAspect="1"/>
+            </wp:cNvGraphicFramePr>
+            <a:graphic xmlns:a="http://schemas.openxmlformats.org/drawingml/2006/main">
+              <a:graphicData uri="http://schemas.openxmlformats.org/drawingml/2006/picture">
+                <pic:pic xmlns:pic="http://schemas.openxmlformats.org/drawingml/2006/picture">
+                  <pic:nvPicPr>
+                    <pic:cNvPr id="1" name=""/>
+                    <pic:cNvPicPr/>
+                  </pic:nvPicPr>
+                  <pic:blipFill>
+                    <a:blip r:embed="rId8"/>
+                    <a:stretch>
+                      <a:fillRect/>
+                    </a:stretch>
+                  </pic:blipFill>
+                  <pic:spPr>
+                    <a:xfrm>
+                      <a:off x="0" y="0"/>
+                      <a:ext cx="3194050" cy="2255520"/>
+                    </a:xfrm>
+                    <a:prstGeom prst="rect">
+                      <a:avLst/>
+                    </a:prstGeom>
+                  </pic:spPr>
+                </pic:pic>
+              </a:graphicData>
+            </a:graphic>
+          </wp:inline>
+        </w:drawing>
+      </w:r>
+    </w:p>
+    <w:p>
+      <w:pPr>
+        <w:pStyle w:val="ListParagraph"/>
+        <w:numPr>
+          <w:ilvl w:val="0"/>
+          <w:numId w:val="11"/>
+        </w:numPr>
+        <w:jc w:val="both"/>
+        <w:rPr>
+          <w:rFonts w:ascii="Times New Roman" w:hAnsi="Times New Roman" w:cs="Times New Roman"/>
+          <w:sz w:val="24"/>
+          <w:szCs w:val="24"/>
+          <w:lang w:val="en-US"/>
+        </w:rPr>
+      </w:pPr>
+      <w:r>
+        <w:rPr>
+          <w:rFonts w:ascii="Times New Roman" w:hAnsi="Times New Roman" w:cs="Times New Roman"/>
+          <w:sz w:val="24"/>
+          <w:szCs w:val="24"/>
+          <w:lang w:val="en-US"/>
+        </w:rPr>
+        <w:t>Most of the numerical parameters in the dataset are normally distributed.</w:t>
+      </w:r>
+    </w:p>
+    <w:p>
+      <w:pPr>
+        <w:pStyle w:val="ListParagraph"/>
+        <w:jc w:val="both"/>
+        <w:rPr>
+          <w:rFonts w:ascii="Times New Roman" w:hAnsi="Times New Roman" w:cs="Times New Roman"/>
+          <w:sz w:val="24"/>
+          <w:szCs w:val="24"/>
+          <w:lang w:val="en-US"/>
+        </w:rPr>
+      </w:pPr>
+      <w:r>
+        <w:rPr>
+          <w:rFonts w:ascii="Times New Roman" w:hAnsi="Times New Roman" w:cs="Times New Roman"/>
+          <w:sz w:val="24"/>
+          <w:szCs w:val="24"/>
+          <w:lang w:val="en-US"/>
+        </w:rPr>
+        <w:drawing>
+          <wp:inline distT="0" distB="0" distL="0" distR="0" wp14:anchorId="60D5012E" wp14:editId="4E374533">
+            <wp:extent cx="3329940" cy="1934845"/>
+            <wp:effectExtent l="0" t="0" r="3810" b="8255"/>
+            <wp:docPr id="2" name="Picture 2"/>
+            <wp:cNvGraphicFramePr>
+              <a:graphicFrameLocks xmlns:a="http://schemas.openxmlformats.org/drawingml/2006/main" noChangeAspect="1"/>
+            </wp:cNvGraphicFramePr>
+            <a:graphic xmlns:a="http://schemas.openxmlformats.org/drawingml/2006/main">
+              <a:graphicData uri="http://schemas.openxmlformats.org/drawingml/2006/picture">
+                <pic:pic xmlns:pic="http://schemas.openxmlformats.org/drawingml/2006/picture">
+                  <pic:nvPicPr>
+                    <pic:cNvPr id="1" name=""/>
+                    <pic:cNvPicPr/>
+                  </pic:nvPicPr>
+                  <pic:blipFill>
+                    <a:blip r:embed="rId9"/>
+                    <a:stretch>
+                      <a:fillRect/>
+                    </a:stretch>
+                  </pic:blipFill>
+                  <pic:spPr>
+                    <a:xfrm>
+                      <a:off x="0" y="0"/>
+                      <a:ext cx="3408807" cy="1980670"/>
+                    </a:xfrm>
+                    <a:prstGeom prst="rect">
+                      <a:avLst/>
+                    </a:prstGeom>
+                  </pic:spPr>
+                </pic:pic>
+              </a:graphicData>
+            </a:graphic>
+          </wp:inline>
+        </w:drawing>
+      </w:r>
+    </w:p>
+    <w:p>
+      <w:pPr>
+        <w:pStyle w:val="ListParagraph"/>
+        <w:numPr>
+          <w:ilvl w:val="0"/>
+          <w:numId w:val="11"/>
+        </w:numPr>
+        <w:jc w:val="both"/>
+        <w:rPr>
+          <w:rFonts w:ascii="Times New Roman" w:hAnsi="Times New Roman" w:cs="Times New Roman"/>
+          <w:sz w:val="24"/>
+          <w:szCs w:val="24"/>
+          <w:lang w:val="en-US"/>
+        </w:rPr>
+      </w:pPr>
+      <w:r>
+        <w:rPr>
+          <w:rFonts w:ascii="Times New Roman" w:hAnsi="Times New Roman" w:cs="Times New Roman"/>
+          <w:sz w:val="24"/>
+          <w:szCs w:val="24"/>
+          <w:lang w:val="en-US"/>
+        </w:rPr>
+        <w:t>Breezy and overcast weather resulted in having the highest wind speed</w:t>
+      </w:r>
+    </w:p>
+    <w:p>
+      <w:pPr>
+        <w:pStyle w:val="ListParagraph"/>
+        <w:jc w:val="both"/>
+        <w:rPr>
+          <w:rFonts w:ascii="Times New Roman" w:hAnsi="Times New Roman" w:cs="Times New Roman"/>
+          <w:sz w:val="24"/>
+          <w:szCs w:val="24"/>
+          <w:lang w:val="en-US"/>
+        </w:rPr>
+      </w:pPr>
+      <w:r>
+        <w:rPr>
+          <w:rFonts w:ascii="Times New Roman" w:hAnsi="Times New Roman" w:cs="Times New Roman"/>
+          <w:sz w:val="24"/>
+          <w:szCs w:val="24"/>
+          <w:lang w:val="en-US"/>
+        </w:rPr>
+        <w:drawing>
+          <wp:inline distT="0" distB="0" distL="0" distR="0" wp14:anchorId="5AA29877" wp14:editId="38A2EE1C">
+            <wp:extent cx="4495800" cy="2270760"/>
+            <wp:effectExtent l="0" t="0" r="0" b="0"/>
+            <wp:docPr id="3" name="Picture 3"/>
+            <wp:cNvGraphicFramePr>
+              <a:graphicFrameLocks xmlns:a="http://schemas.openxmlformats.org/drawingml/2006/main" noChangeAspect="1"/>
+            </wp:cNvGraphicFramePr>
+            <a:graphic xmlns:a="http://schemas.openxmlformats.org/drawingml/2006/main">
+              <a:graphicData uri="http://schemas.openxmlformats.org/drawingml/2006/picture">
+                <pic:pic xmlns:pic="http://schemas.openxmlformats.org/drawingml/2006/picture">
+                  <pic:nvPicPr>
+                    <pic:cNvPr id="1" name=""/>
+                    <pic:cNvPicPr/>
+                  </pic:nvPicPr>
+                  <pic:blipFill>
+                    <a:blip r:embed="rId10"/>
+                    <a:stretch>
+                      <a:fillRect/>
+                    </a:stretch>
+                  </pic:blipFill>
+                  <pic:spPr>
+                    <a:xfrm>
+                      <a:off x="0" y="0"/>
+                      <a:ext cx="4495800" cy="2270760"/>
+                    </a:xfrm>
+                    <a:prstGeom prst="rect">
+                      <a:avLst/>
+                    </a:prstGeom>
+                  </pic:spPr>
+                </pic:pic>
+              </a:graphicData>
+            </a:graphic>
+          </wp:inline>
+        </w:drawing>
+      </w:r>
+    </w:p>
+    <w:p>
+      <w:pPr>
+        <w:pStyle w:val="ListParagraph"/>
+        <w:numPr>
+          <w:ilvl w:val="0"/>
+          <w:numId w:val="11"/>
+        </w:numPr>
+        <w:jc w:val="both"/>
+        <w:rPr>
+          <w:rFonts w:ascii="Times New Roman" w:hAnsi="Times New Roman" w:cs="Times New Roman"/>
+          <w:sz w:val="24"/>
+          <w:szCs w:val="24"/>
+          <w:lang w:val="en-US"/>
+        </w:rPr>
+      </w:pPr>
+      <w:r>
+        <w:rPr>
+          <w:rFonts w:ascii="Times New Roman" w:hAnsi="Times New Roman" w:cs="Times New Roman"/>
+          <w:sz w:val="24"/>
+          <w:szCs w:val="24"/>
+          <w:lang w:val="en-US"/>
+        </w:rPr>
+        <w:t>The sample is representative of the population.</w:t>
+      </w:r>
+    </w:p>
+    <w:p>
+      <w:pPr>
+        <w:pStyle w:val="ListParagraph"/>
+        <w:jc w:val="both"/>
+        <w:rPr>
+          <w:rFonts w:ascii="Times New Roman" w:hAnsi="Times New Roman" w:cs="Times New Roman"/>
+          <w:sz w:val="24"/>
+          <w:szCs w:val="24"/>
+          <w:lang w:val="en-US"/>
+        </w:rPr>
+      </w:pPr>
+      <w:r>
+        <w:rPr>
+          <w:rFonts w:ascii="Times New Roman" w:hAnsi="Times New Roman" w:cs="Times New Roman"/>
+          <w:sz w:val="24"/>
+          <w:szCs w:val="24"/>
+          <w:lang w:val="en-US"/>
+        </w:rPr>
+        <w:drawing>
+          <wp:inline distT="0" distB="0" distL="0" distR="0" wp14:anchorId="519B292E" wp14:editId="4887BCE0">
+            <wp:extent cx="2257740" cy="228632"/>
+            <wp:effectExtent l="0" t="0" r="0" b="0"/>
+            <wp:docPr id="5" name="Picture 5"/>
+            <wp:cNvGraphicFramePr>
+              <a:graphicFrameLocks xmlns:a="http://schemas.openxmlformats.org/drawingml/2006/main" noChangeAspect="1"/>
+            </wp:cNvGraphicFramePr>
+            <a:graphic xmlns:a="http://schemas.openxmlformats.org/drawingml/2006/main">
+              <a:graphicData uri="http://schemas.openxmlformats.org/drawingml/2006/picture">
+                <pic:pic xmlns:pic="http://schemas.openxmlformats.org/drawingml/2006/picture">
+                  <pic:nvPicPr>
+                    <pic:cNvPr id="1" name=""/>
+                    <pic:cNvPicPr/>
+                  </pic:nvPicPr>
+                  <pic:blipFill>
+                    <a:blip r:embed="rId11"/>
+                    <a:stretch>
+                      <a:fillRect/>
+                    </a:stretch>
+                  </pic:blipFill>
+                  <pic:spPr>
+                    <a:xfrm>
+                      <a:off x="0" y="0"/>
+                      <a:ext cx="2257740" cy="228632"/>
+                    </a:xfrm>
+                    <a:prstGeom prst="rect">
+                      <a:avLst/>
+                    </a:prstGeom>
+                  </pic:spPr>
+                </pic:pic>
+              </a:graphicData>
+            </a:graphic>
+          </wp:inline>
+        </w:drawing>
+      </w:r>
+    </w:p>
+    <w:p>
+      <w:pPr>
+        <w:pStyle w:val="ListParagraph"/>
+        <w:numPr>
+          <w:ilvl w:val="0"/>
+          <w:numId w:val="11"/>
+        </w:numPr>
+        <w:jc w:val="both"/>
+        <w:rPr>
+          <w:rFonts w:ascii="Times New Roman" w:hAnsi="Times New Roman" w:cs="Times New Roman"/>
+          <w:sz w:val="24"/>
+          <w:szCs w:val="24"/>
+          <w:lang w:val="en-US"/>
+        </w:rPr>
+      </w:pPr>
+      <w:r>
+        <w:rPr>
+          <w:rFonts w:ascii="Times New Roman" w:hAnsi="Times New Roman" w:cs="Times New Roman"/>
+          <w:sz w:val="24"/>
+          <w:szCs w:val="24"/>
+          <w:lang w:val="en-US"/>
+        </w:rPr>
+        <w:t>The sample had been taken during the rainy season during the month of September.</w:t>
+      </w:r>
+    </w:p>
+    <w:p>
+      <w:pPr>
+        <w:pStyle w:val="ListParagraph"/>
+        <w:numPr>
+          <w:ilvl w:val="0"/>
+          <w:numId w:val="11"/>
+        </w:numPr>
+        <w:jc w:val="both"/>
+        <w:rPr>
+          <w:rFonts w:ascii="Times New Roman" w:hAnsi="Times New Roman" w:cs="Times New Roman"/>
+          <w:sz w:val="24"/>
+          <w:szCs w:val="24"/>
+          <w:lang w:val="en-US"/>
+        </w:rPr>
+      </w:pPr>
+      <w:r>
+        <w:rPr>
+          <w:rFonts w:ascii="Times New Roman" w:hAnsi="Times New Roman" w:cs="Times New Roman"/>
+          <w:sz w:val="24"/>
+          <w:szCs w:val="24"/>
+          <w:lang w:val="en-US"/>
+        </w:rPr>
+        <w:t>Since, the sample had been taken during a particular month, it wouldn’t be right to treat is as the population and then collect a smaller sample from it to check whether a random sample would be representative of the population.</w:t>
+      </w:r>
+    </w:p>
+    <w:p>
+      <w:pPr>
+        <w:pStyle w:val="ListParagraph"/>
+        <w:numPr>
+          <w:ilvl w:val="0"/>
+          <w:numId w:val="11"/>
+        </w:numPr>
+        <w:jc w:val="both"/>
+        <w:rPr>
+          <w:rFonts w:ascii="Times New Roman" w:hAnsi="Times New Roman" w:cs="Times New Roman"/>
+          <w:sz w:val="24"/>
+          <w:szCs w:val="24"/>
+          <w:lang w:val="en-US"/>
+        </w:rPr>
+      </w:pPr>
+      <w:r>
+        <w:rPr>
+          <w:rFonts w:ascii="Times New Roman" w:hAnsi="Times New Roman" w:cs="Times New Roman"/>
+          <w:sz w:val="24"/>
+          <w:szCs w:val="24"/>
+          <w:lang w:val="en-US"/>
+        </w:rPr>
+        <w:t>So, a better approach for hypothesis testing would be the to take a known statistic for the entire population (applicable in this case) and then compare the statistics of the dataset to the one of population.</w:t>
+      </w:r>
+    </w:p>
+    <w:p>
+      <w:pPr>
+        <w:pStyle w:val="ListParagraph"/>
+        <w:numPr>
+          <w:ilvl w:val="0"/>
+          <w:numId w:val="11"/>
+        </w:numPr>
+        <w:jc w:val="both"/>
+        <w:rPr>
+          <w:rFonts w:ascii="Times New Roman" w:hAnsi="Times New Roman" w:cs="Times New Roman"/>
+          <w:sz w:val="24"/>
+          <w:szCs w:val="24"/>
+          <w:lang w:val="en-US"/>
+        </w:rPr>
+      </w:pPr>
+      <w:r>
+        <w:rPr>
+          <w:rFonts w:ascii="Times New Roman" w:hAnsi="Times New Roman" w:cs="Times New Roman"/>
+          <w:sz w:val="24"/>
+          <w:szCs w:val="24"/>
+          <w:lang w:val="en-US"/>
+        </w:rPr>
+        <w:lastRenderedPageBreak/>
+        <w:t>All the numerical variables have some kind of correlation with each other since this is a weather</w:t>
+      </w:r>
+      <w:r>
+        <w:rPr>
+          <w:rFonts w:ascii="Times New Roman" w:hAnsi="Times New Roman" w:cs="Times New Roman"/>
+          <w:sz w:val="24"/>
+          <w:szCs w:val="24"/>
+          <w:lang w:val="en-US"/>
+        </w:rPr>
+        <w:t>-</w:t>
+      </w:r>
+      <w:r>
+        <w:rPr>
+          <w:rFonts w:ascii="Times New Roman" w:hAnsi="Times New Roman" w:cs="Times New Roman"/>
+          <w:sz w:val="24"/>
+          <w:szCs w:val="24"/>
+          <w:lang w:val="en-US"/>
+        </w:rPr>
+        <w:t xml:space="preserve">based dataset, so all the numerical variables would somehow </w:t>
+      </w:r>
+      <w:r>
+        <w:rPr>
+          <w:rFonts w:ascii="Times New Roman" w:hAnsi="Times New Roman" w:cs="Times New Roman"/>
+          <w:sz w:val="24"/>
+          <w:szCs w:val="24"/>
+          <w:lang w:val="en-US"/>
+        </w:rPr>
+        <w:t>influence each other.</w:t>
+      </w:r>
+    </w:p>
+    <w:p>
+      <w:pPr>
+        <w:pStyle w:val="ListParagraph"/>
+        <w:jc w:val="both"/>
+        <w:rPr>
+          <w:rFonts w:ascii="Times New Roman" w:hAnsi="Times New Roman" w:cs="Times New Roman"/>
+          <w:sz w:val="24"/>
+          <w:szCs w:val="24"/>
+          <w:lang w:val="en-US"/>
+        </w:rPr>
+      </w:pPr>
+      <w:r>
+        <w:rPr>
+          <w:rFonts w:ascii="Times New Roman" w:hAnsi="Times New Roman" w:cs="Times New Roman"/>
+          <w:sz w:val="24"/>
+          <w:szCs w:val="24"/>
+          <w:lang w:val="en-US"/>
+        </w:rPr>
+        <w:drawing>
+          <wp:inline distT="0" distB="0" distL="0" distR="0" wp14:anchorId="0ACB2DD7" wp14:editId="1331F68B">
+            <wp:extent cx="4625340" cy="4696058"/>
+            <wp:effectExtent l="0" t="0" r="3810" b="9525"/>
+            <wp:docPr id="4" name="Picture 4"/>
+            <wp:cNvGraphicFramePr>
+              <a:graphicFrameLocks xmlns:a="http://schemas.openxmlformats.org/drawingml/2006/main" noChangeAspect="1"/>
+            </wp:cNvGraphicFramePr>
+            <a:graphic xmlns:a="http://schemas.openxmlformats.org/drawingml/2006/main">
+              <a:graphicData uri="http://schemas.openxmlformats.org/drawingml/2006/picture">
+                <pic:pic xmlns:pic="http://schemas.openxmlformats.org/drawingml/2006/picture">
+                  <pic:nvPicPr>
+                    <pic:cNvPr id="1" name=""/>
+                    <pic:cNvPicPr/>
+                  </pic:nvPicPr>
+                  <pic:blipFill>
+                    <a:blip r:embed="rId12"/>
+                    <a:stretch>
+                      <a:fillRect/>
+                    </a:stretch>
+                  </pic:blipFill>
+                  <pic:spPr>
+                    <a:xfrm>
+                      <a:off x="0" y="0"/>
+                      <a:ext cx="4650185" cy="4721283"/>
+                    </a:xfrm>
+                    <a:prstGeom prst="rect">
+                      <a:avLst/>
+                    </a:prstGeom>
+                  </pic:spPr>
+                </pic:pic>
+              </a:graphicData>
+            </a:graphic>
+          </wp:inline>
+        </w:drawing>
+      </w:r>
+    </w:p>
+    <w:p>
+      <w:pPr>
+        <w:pStyle w:val="ListParagraph"/>
+        <w:numPr>
+          <w:ilvl w:val="0"/>
+          <w:numId w:val="11"/>
+        </w:numPr>
+        <w:jc w:val="both"/>
+        <w:rPr>
+          <w:rFonts w:ascii="Times New Roman" w:hAnsi="Times New Roman" w:cs="Times New Roman"/>
+          <w:sz w:val="24"/>
+          <w:szCs w:val="24"/>
+          <w:lang w:val="en-US"/>
+        </w:rPr>
+      </w:pPr>
+      <w:r>
+        <w:rPr>
+          <w:rFonts w:ascii="Times New Roman" w:hAnsi="Times New Roman" w:cs="Times New Roman"/>
+          <w:sz w:val="24"/>
+          <w:szCs w:val="24"/>
+          <w:lang w:val="en-US"/>
+        </w:rPr>
+        <w:t>Since the volume wouldn’t be constant all the time, it would be better to reduce the threshold value for statistical significance from 0.05 to 0.01.</w:t>
+      </w:r>
     </w:p>
     <w:p>
       <w:pPr>
@@ -1766,30 +2449,57 @@
           <w:color w:val="000000"/>
         </w:rPr>
         <w:br/>
-        <w:t>We know that 1 bar = 10,000 Pa.</w:t>
-      </w:r>
-      <w:r>
-        <w:rPr>
-          <w:color w:val="000000"/>
-        </w:rPr>
-        <w:br/>
-        <w:t xml:space="preserve">Therefore multiply by the pressure in bar by 10,000 to obtain the pressure in terms of </w:t>
-      </w:r>
-      <w:proofErr w:type="spellStart"/>
-      <w:proofErr w:type="gramStart"/>
-      <w:r>
-        <w:rPr>
-          <w:color w:val="000000"/>
-        </w:rPr>
-        <w:t>it's</w:t>
-      </w:r>
-      <w:proofErr w:type="spellEnd"/>
-      <w:proofErr w:type="gramEnd"/>
-      <w:r>
-        <w:rPr>
-          <w:color w:val="000000"/>
-        </w:rPr>
-        <w:t xml:space="preserve"> SI units.</w:t>
+        <w:t>We</w:t>
+      </w:r>
+      <w:r>
+        <w:rPr>
+          <w:color w:val="000000"/>
+        </w:rPr>
+        <w:t xml:space="preserve"> </w:t>
+      </w:r>
+      <w:r>
+        <w:rPr>
+          <w:color w:val="000000"/>
+        </w:rPr>
+        <w:t>know that 1 bar = 10,000 Pa.</w:t>
+      </w:r>
+      <w:r>
+        <w:rPr>
+          <w:color w:val="000000"/>
+        </w:rPr>
+        <w:t xml:space="preserve"> </w:t>
+      </w:r>
+    </w:p>
+    <w:p>
+      <w:pPr>
+        <w:pStyle w:val="NormalWeb"/>
+        <w:numPr>
+          <w:ilvl w:val="0"/>
+          <w:numId w:val="9"/>
+        </w:numPr>
+        <w:spacing w:before="0" w:beforeAutospacing="0" w:after="0" w:afterAutospacing="0"/>
+        <w:jc w:val="both"/>
+        <w:rPr>
+          <w:color w:val="000000"/>
+        </w:rPr>
+      </w:pPr>
+      <w:r>
+        <w:rPr>
+          <w:color w:val="000000"/>
+        </w:rPr>
+        <w:t>Therefore</w:t>
+      </w:r>
+      <w:r>
+        <w:rPr>
+          <w:color w:val="000000"/>
+        </w:rPr>
+        <w:t xml:space="preserve">, </w:t>
+      </w:r>
+      <w:r>
+        <w:rPr>
+          <w:color w:val="000000"/>
+        </w:rPr>
+        <w:t>multiply by the pressure in bar by 10,000 to obtain the pressure in terms of its SI units.</w:t>
       </w:r>
     </w:p>
     <w:p>
@@ -1805,7 +2515,6 @@
         <w:rPr>
           <w:color w:val="000000"/>
         </w:rPr>
-        <w:lastRenderedPageBreak/>
         <w:t>We know that for a closed system, temperature is directly proportional to pressure.</w:t>
       </w:r>
     </w:p>
@@ -1846,7 +2555,27 @@
           <w:sz w:val="24"/>
           <w:szCs w:val="24"/>
         </w:rPr>
-        <w:t>Can we prove that there is no apparent relationship between temperature and pressure?</w:t>
+        <w:t>Can we prove that th</w:t>
+      </w:r>
+      <w:r>
+        <w:rPr>
+          <w:b w:val="0"/>
+          <w:bCs w:val="0"/>
+          <w:color w:val="000000"/>
+          <w:sz w:val="24"/>
+          <w:szCs w:val="24"/>
+        </w:rPr>
+        <w:t>e sample is not representative of the population</w:t>
+      </w:r>
+      <w:r>
+        <w:rPr>
+          <w:b w:val="0"/>
+          <w:bCs w:val="0"/>
+          <w:color w:val="000000"/>
+          <w:sz w:val="24"/>
+          <w:szCs w:val="24"/>
+        </w:rPr>
+        <w:t>?</w:t>
       </w:r>
     </w:p>
     <w:p>
@@ -1862,7 +2591,14 @@
         <w:rPr>
           <w:color w:val="000000"/>
         </w:rPr>
-        <w:t>The general assumption here is that the temperature and pressure are directly related</w:t>
+        <w:lastRenderedPageBreak/>
+        <w:t>The general assumption here is that the temperature and pressure are directly relate</w:t>
+      </w:r>
+      <w:r>
+        <w:rPr>
+          <w:color w:val="000000"/>
+        </w:rPr>
+        <w:t>d to each other.</w:t>
       </w:r>
     </w:p>
     <w:p>
@@ -1891,13 +2627,49 @@
     </w:p>
     <w:p>
       <w:pPr>
+        <w:pStyle w:val="Heading2"/>
+        <w:spacing w:before="153"/>
+        <w:jc w:val="both"/>
+        <w:rPr>
+          <w:rFonts w:ascii="Times New Roman" w:hAnsi="Times New Roman" w:cs="Times New Roman"/>
+          <w:color w:val="000000"/>
+          <w:sz w:val="24"/>
+          <w:szCs w:val="24"/>
+        </w:rPr>
+      </w:pPr>
+      <w:r>
+        <w:rPr>
+          <w:rFonts w:ascii="Times New Roman" w:hAnsi="Times New Roman" w:cs="Times New Roman"/>
+          <w:color w:val="000000"/>
+          <w:sz w:val="24"/>
+          <w:szCs w:val="24"/>
+        </w:rPr>
+        <w:t>b. Statistical tests</w:t>
+      </w:r>
+    </w:p>
+    <w:p>
+      <w:pPr>
         <w:pStyle w:val="NormalWeb"/>
-        <w:spacing w:before="240" w:beforeAutospacing="0" w:after="0" w:afterAutospacing="0"/>
-        <w:jc w:val="both"/>
-        <w:rPr>
-          <w:color w:val="000000"/>
-        </w:rPr>
-      </w:pPr>
+        <w:spacing w:before="0" w:beforeAutospacing="0" w:after="0" w:afterAutospacing="0"/>
+        <w:jc w:val="both"/>
+        <w:rPr>
+          <w:color w:val="000000"/>
+        </w:rPr>
+      </w:pPr>
+      <w:r>
+        <w:rPr>
+          <w:b/>
+          <w:bCs/>
+          <w:color w:val="000000"/>
+        </w:rPr>
+        <w:t>H0</w:t>
+      </w:r>
+      <w:r>
+        <w:rPr>
+          <w:color w:val="000000"/>
+        </w:rPr>
+        <w:t>: </w:t>
+      </w:r>
       <w:r>
         <w:rPr>
           <w:rStyle w:val="Strong"/>
@@ -1905,25 +2677,7 @@
           <w:bCs w:val="0"/>
           <w:color w:val="000000"/>
         </w:rPr>
-        <w:t>H0</w:t>
-      </w:r>
-      <w:r>
-        <w:rPr>
-          <w:color w:val="000000"/>
-        </w:rPr>
-        <w:t>: The hypothesis that sample observations result purely from chance. (T is directly proportional to P, and our observations have just been resulted by chance)</w:t>
-      </w:r>
-      <w:r>
-        <w:rPr>
-          <w:color w:val="000000"/>
-        </w:rPr>
-        <w:br/>
-      </w:r>
-      <w:r>
-        <w:rPr>
-          <w:color w:val="000000"/>
-        </w:rPr>
-        <w:br/>
+        <w:t>The sample is representative of the population. i.e. T</w:t>
       </w:r>
       <w:r>
         <w:rPr>
@@ -1932,51 +2686,45 @@
           <w:bCs w:val="0"/>
           <w:color w:val="000000"/>
         </w:rPr>
+        <w:t xml:space="preserve"> α P</w:t>
+      </w:r>
+      <w:r>
+        <w:rPr>
+          <w:color w:val="000000"/>
+        </w:rPr>
+        <w:t> </w:t>
+      </w:r>
+      <w:r>
+        <w:rPr>
+          <w:color w:val="000000"/>
+        </w:rPr>
+        <w:t>for the sample</w:t>
+      </w:r>
+      <w:r>
+        <w:rPr>
+          <w:color w:val="000000"/>
+        </w:rPr>
+        <w:br/>
+      </w:r>
+      <w:r>
+        <w:rPr>
+          <w:color w:val="000000"/>
+        </w:rPr>
+        <w:br/>
+      </w:r>
+      <w:r>
+        <w:rPr>
+          <w:b/>
+          <w:bCs/>
+          <w:color w:val="000000"/>
+        </w:rPr>
         <w:t>H1</w:t>
       </w:r>
       <w:r>
         <w:rPr>
           <w:color w:val="000000"/>
         </w:rPr>
-        <w:t>: The hypothesis that sample observations are influenced by some non-random cause. (T isn't directly proportional to P)</w:t>
-      </w:r>
-    </w:p>
-    <w:p>
-      <w:pPr>
-        <w:pStyle w:val="Heading2"/>
-        <w:spacing w:before="153"/>
-        <w:jc w:val="both"/>
-        <w:rPr>
-          <w:rFonts w:ascii="Times New Roman" w:hAnsi="Times New Roman" w:cs="Times New Roman"/>
-          <w:color w:val="000000"/>
-          <w:sz w:val="24"/>
-          <w:szCs w:val="24"/>
-        </w:rPr>
-      </w:pPr>
-      <w:r>
-        <w:rPr>
-          <w:rFonts w:ascii="Times New Roman" w:hAnsi="Times New Roman" w:cs="Times New Roman"/>
-          <w:color w:val="000000"/>
-          <w:sz w:val="24"/>
-          <w:szCs w:val="24"/>
-        </w:rPr>
-        <w:t>b. Statistical tests</w:t>
-      </w:r>
-    </w:p>
-    <w:p>
-      <w:pPr>
-        <w:pStyle w:val="NormalWeb"/>
-        <w:spacing w:before="0" w:beforeAutospacing="0" w:after="0" w:afterAutospacing="0"/>
-        <w:jc w:val="both"/>
-        <w:rPr>
-          <w:color w:val="000000"/>
-        </w:rPr>
-      </w:pPr>
-      <w:r>
-        <w:rPr>
-          <w:color w:val="000000"/>
-        </w:rPr>
-        <w:t>H0: </w:t>
+        <w:t>: </w:t>
       </w:r>
       <w:r>
         <w:rPr>
@@ -1985,13 +2733,39 @@
           <w:bCs w:val="0"/>
           <w:color w:val="000000"/>
         </w:rPr>
-        <w:t>T α P</w:t>
-      </w:r>
-      <w:r>
-        <w:rPr>
-          <w:color w:val="000000"/>
-        </w:rPr>
-        <w:t> is </w:t>
+        <w:t>The sample is not representative of the population i.e. T is not proportional to P for the sample.</w:t>
+      </w:r>
+    </w:p>
+    <w:p>
+      <w:pPr>
+        <w:pStyle w:val="NormalWeb"/>
+        <w:spacing w:before="240" w:beforeAutospacing="0" w:after="0" w:afterAutospacing="0"/>
+        <w:jc w:val="both"/>
+        <w:rPr>
+          <w:color w:val="000000"/>
+        </w:rPr>
+      </w:pPr>
+      <w:r>
+        <w:rPr>
+          <w:color w:val="000000"/>
+        </w:rPr>
+        <w:t>Since the sample size is appreciably large enough, we can approximate it to a sample from a normal distribution. Also, since the standard deviation is also known, it's safe to say that we can use the z-table in order to perform the statistical tests.</w:t>
+      </w:r>
+    </w:p>
+    <w:p>
+      <w:pPr>
+        <w:pStyle w:val="NormalWeb"/>
+        <w:spacing w:before="240" w:beforeAutospacing="0" w:after="0" w:afterAutospacing="0"/>
+        <w:jc w:val="both"/>
+        <w:rPr>
+          <w:color w:val="000000"/>
+        </w:rPr>
+      </w:pPr>
+      <w:r>
+        <w:rPr>
+          <w:color w:val="000000"/>
+        </w:rPr>
+        <w:t>Since the general belief is that temperature and pressure are directly related to each other, i.e. </w:t>
       </w:r>
       <w:r>
         <w:rPr>
@@ -2000,21 +2774,34 @@
           <w:bCs w:val="0"/>
           <w:color w:val="000000"/>
         </w:rPr>
-        <w:t>True</w:t>
-      </w:r>
-      <w:r>
-        <w:rPr>
-          <w:color w:val="000000"/>
-        </w:rPr>
-        <w:br/>
-      </w:r>
-      <w:r>
-        <w:rPr>
-          <w:color w:val="000000"/>
-        </w:rPr>
-        <w:br/>
-        <w:t>H1: </w:t>
-      </w:r>
+        <w:t>(T α P)</w:t>
+      </w:r>
+    </w:p>
+    <w:p>
+      <w:pPr>
+        <w:pStyle w:val="NormalWeb"/>
+        <w:spacing w:before="240" w:beforeAutospacing="0" w:after="0" w:afterAutospacing="0"/>
+        <w:jc w:val="both"/>
+        <w:rPr>
+          <w:color w:val="000000"/>
+        </w:rPr>
+      </w:pPr>
+      <w:r>
+        <w:rPr>
+          <w:color w:val="000000"/>
+        </w:rPr>
+        <w:t>Therefore, the following equation would be true:</w:t>
+      </w:r>
+    </w:p>
+    <w:p>
+      <w:pPr>
+        <w:pStyle w:val="NormalWeb"/>
+        <w:spacing w:before="240" w:beforeAutospacing="0" w:after="0" w:afterAutospacing="0"/>
+        <w:jc w:val="both"/>
+        <w:rPr>
+          <w:color w:val="000000"/>
+        </w:rPr>
+      </w:pPr>
       <w:r>
         <w:rPr>
           <w:rStyle w:val="Strong"/>
@@ -2022,14 +2809,24 @@
           <w:bCs w:val="0"/>
           <w:color w:val="000000"/>
         </w:rPr>
-        <w:t>T α P</w:t>
-      </w:r>
-      <w:r>
-        <w:rPr>
-          <w:color w:val="000000"/>
-        </w:rPr>
-        <w:t> is </w:t>
-      </w:r>
+        <w:t>(T = kP)</w:t>
+      </w:r>
+      <w:r>
+        <w:rPr>
+          <w:color w:val="000000"/>
+        </w:rPr>
+        <w:t> (where k is an arbitrary constant)</w:t>
+      </w:r>
+    </w:p>
+    <w:p>
+      <w:pPr>
+        <w:pStyle w:val="NormalWeb"/>
+        <w:spacing w:before="240" w:beforeAutospacing="0" w:after="0" w:afterAutospacing="0"/>
+        <w:jc w:val="both"/>
+        <w:rPr>
+          <w:color w:val="000000"/>
+        </w:rPr>
+      </w:pPr>
       <w:r>
         <w:rPr>
           <w:rStyle w:val="Strong"/>
@@ -2037,7 +2834,7 @@
           <w:bCs w:val="0"/>
           <w:color w:val="000000"/>
         </w:rPr>
-        <w:t>False</w:t>
+        <w:t>T/P = k</w:t>
       </w:r>
     </w:p>
     <w:p>
@@ -2053,127 +2850,6 @@
         <w:rPr>
           <w:color w:val="000000"/>
         </w:rPr>
-        <w:t>Since the sample size is appreciably large enough, we can approximate it to a sample from a normal distribution. Also, since the standard deviation is also known, it's safe to say that we can use the z-table in order to perform the statistical tests.</w:t>
-      </w:r>
-    </w:p>
-    <w:p>
-      <w:pPr>
-        <w:pStyle w:val="NormalWeb"/>
-        <w:spacing w:before="240" w:beforeAutospacing="0" w:after="0" w:afterAutospacing="0"/>
-        <w:jc w:val="both"/>
-        <w:rPr>
-          <w:color w:val="000000"/>
-        </w:rPr>
-      </w:pPr>
-      <w:r>
-        <w:rPr>
-          <w:color w:val="000000"/>
-        </w:rPr>
-        <w:t>Since the general belief is that temperature and pressure are directly related to each other, i.e. </w:t>
-      </w:r>
-      <w:r>
-        <w:rPr>
-          <w:rStyle w:val="Strong"/>
-          <w:b w:val="0"/>
-          <w:bCs w:val="0"/>
-          <w:color w:val="000000"/>
-        </w:rPr>
-        <w:t>(T α P)</w:t>
-      </w:r>
-    </w:p>
-    <w:p>
-      <w:pPr>
-        <w:pStyle w:val="NormalWeb"/>
-        <w:spacing w:before="240" w:beforeAutospacing="0" w:after="0" w:afterAutospacing="0"/>
-        <w:jc w:val="both"/>
-        <w:rPr>
-          <w:color w:val="000000"/>
-        </w:rPr>
-      </w:pPr>
-      <w:r>
-        <w:rPr>
-          <w:color w:val="000000"/>
-        </w:rPr>
-        <w:t>Therefore, the following equation would be true:</w:t>
-      </w:r>
-    </w:p>
-    <w:p>
-      <w:pPr>
-        <w:pStyle w:val="NormalWeb"/>
-        <w:spacing w:before="240" w:beforeAutospacing="0" w:after="0" w:afterAutospacing="0"/>
-        <w:jc w:val="both"/>
-        <w:rPr>
-          <w:color w:val="000000"/>
-        </w:rPr>
-      </w:pPr>
-      <w:r>
-        <w:rPr>
-          <w:rStyle w:val="Strong"/>
-          <w:b w:val="0"/>
-          <w:bCs w:val="0"/>
-          <w:color w:val="000000"/>
-        </w:rPr>
-        <w:t xml:space="preserve">(T = </w:t>
-      </w:r>
-      <w:proofErr w:type="spellStart"/>
-      <w:r>
-        <w:rPr>
-          <w:rStyle w:val="Strong"/>
-          <w:b w:val="0"/>
-          <w:bCs w:val="0"/>
-          <w:color w:val="000000"/>
-        </w:rPr>
-        <w:t>kP</w:t>
-      </w:r>
-      <w:proofErr w:type="spellEnd"/>
-      <w:r>
-        <w:rPr>
-          <w:rStyle w:val="Strong"/>
-          <w:b w:val="0"/>
-          <w:bCs w:val="0"/>
-          <w:color w:val="000000"/>
-        </w:rPr>
-        <w:t>)</w:t>
-      </w:r>
-      <w:r>
-        <w:rPr>
-          <w:color w:val="000000"/>
-        </w:rPr>
-        <w:t> (where k is an arbitrary constant)</w:t>
-      </w:r>
-    </w:p>
-    <w:p>
-      <w:pPr>
-        <w:pStyle w:val="NormalWeb"/>
-        <w:spacing w:before="240" w:beforeAutospacing="0" w:after="0" w:afterAutospacing="0"/>
-        <w:jc w:val="both"/>
-        <w:rPr>
-          <w:color w:val="000000"/>
-        </w:rPr>
-      </w:pPr>
-      <w:r>
-        <w:rPr>
-          <w:rStyle w:val="Strong"/>
-          <w:b w:val="0"/>
-          <w:bCs w:val="0"/>
-          <w:color w:val="000000"/>
-        </w:rPr>
-        <w:t>T/P = k</w:t>
-      </w:r>
-    </w:p>
-    <w:p>
-      <w:pPr>
-        <w:pStyle w:val="NormalWeb"/>
-        <w:spacing w:before="240" w:beforeAutospacing="0" w:after="0" w:afterAutospacing="0"/>
-        <w:jc w:val="both"/>
-        <w:rPr>
-          <w:color w:val="000000"/>
-        </w:rPr>
-      </w:pPr>
-      <w:r>
-        <w:rPr>
-          <w:color w:val="000000"/>
-        </w:rPr>
         <w:t>Therefore, we have to ensure that the value of k remains as constant as possible with minimum possible deviation and negligible error. It's also crucial to avoid any possible bias in order to ensure proper results.</w:t>
       </w:r>
     </w:p>
@@ -2198,29 +2874,47 @@
           <w:szCs w:val="24"/>
           <w:lang w:eastAsia="en-IN"/>
         </w:rPr>
-        <w:t xml:space="preserve">We know that the average of the ratio of standard </w:t>
-      </w:r>
-      <w:proofErr w:type="gramStart"/>
-      <w:r>
-        <w:rPr>
-          <w:rFonts w:ascii="Times New Roman" w:eastAsia="Times New Roman" w:hAnsi="Times New Roman" w:cs="Times New Roman"/>
-          <w:color w:val="000000"/>
-          <w:sz w:val="24"/>
-          <w:szCs w:val="24"/>
-          <w:lang w:eastAsia="en-IN"/>
-        </w:rPr>
-        <w:t>temperature(</w:t>
-      </w:r>
-      <w:proofErr w:type="gramEnd"/>
-      <w:r>
-        <w:rPr>
-          <w:rFonts w:ascii="Times New Roman" w:eastAsia="Times New Roman" w:hAnsi="Times New Roman" w:cs="Times New Roman"/>
-          <w:color w:val="000000"/>
-          <w:sz w:val="24"/>
-          <w:szCs w:val="24"/>
-          <w:lang w:eastAsia="en-IN"/>
-        </w:rPr>
-        <w:t>273.15 K) and standard pressure(10,000 bar) is a constant i.e. 0.0027315</w:t>
+        <w:t>We know that the average of the ratio of standard temperature</w:t>
+      </w:r>
+      <w:r>
+        <w:rPr>
+          <w:rFonts w:ascii="Times New Roman" w:eastAsia="Times New Roman" w:hAnsi="Times New Roman" w:cs="Times New Roman"/>
+          <w:color w:val="000000"/>
+          <w:sz w:val="24"/>
+          <w:szCs w:val="24"/>
+          <w:lang w:eastAsia="en-IN"/>
+        </w:rPr>
+        <w:t xml:space="preserve"> </w:t>
+      </w:r>
+      <w:r>
+        <w:rPr>
+          <w:rFonts w:ascii="Times New Roman" w:eastAsia="Times New Roman" w:hAnsi="Times New Roman" w:cs="Times New Roman"/>
+          <w:color w:val="000000"/>
+          <w:sz w:val="24"/>
+          <w:szCs w:val="24"/>
+          <w:lang w:eastAsia="en-IN"/>
+        </w:rPr>
+        <w:t>(273.15 K) and standard pressure</w:t>
+      </w:r>
+      <w:r>
+        <w:rPr>
+          <w:rFonts w:ascii="Times New Roman" w:eastAsia="Times New Roman" w:hAnsi="Times New Roman" w:cs="Times New Roman"/>
+          <w:color w:val="000000"/>
+          <w:sz w:val="24"/>
+          <w:szCs w:val="24"/>
+          <w:lang w:eastAsia="en-IN"/>
+        </w:rPr>
+        <w:t xml:space="preserve"> </w:t>
+      </w:r>
+      <w:r>
+        <w:rPr>
+          <w:rFonts w:ascii="Times New Roman" w:eastAsia="Times New Roman" w:hAnsi="Times New Roman" w:cs="Times New Roman"/>
+          <w:color w:val="000000"/>
+          <w:sz w:val="24"/>
+          <w:szCs w:val="24"/>
+          <w:lang w:eastAsia="en-IN"/>
+        </w:rPr>
+        <w:t>(10,000 bar) is a constant i.e. 0.0027315</w:t>
       </w:r>
     </w:p>
     <w:p>
@@ -2366,34 +3060,7 @@
           <w:szCs w:val="24"/>
           <w:lang w:eastAsia="en-IN"/>
         </w:rPr>
-        <w:lastRenderedPageBreak/>
-        <w:t xml:space="preserve">z = </w:t>
-      </w:r>
-      <w:proofErr w:type="gramStart"/>
-      <w:r>
-        <w:rPr>
-          <w:rFonts w:ascii="Times New Roman" w:eastAsia="Times New Roman" w:hAnsi="Times New Roman" w:cs="Times New Roman"/>
-          <w:b/>
-          <w:bCs/>
-          <w:color w:val="000000"/>
-          <w:sz w:val="24"/>
-          <w:szCs w:val="24"/>
-          <w:lang w:eastAsia="en-IN"/>
-        </w:rPr>
-        <w:t>( x</w:t>
-      </w:r>
-      <w:proofErr w:type="gramEnd"/>
-      <w:r>
-        <w:rPr>
-          <w:rFonts w:ascii="Times New Roman" w:eastAsia="Times New Roman" w:hAnsi="Times New Roman" w:cs="Times New Roman"/>
-          <w:b/>
-          <w:bCs/>
-          <w:color w:val="000000"/>
-          <w:sz w:val="24"/>
-          <w:szCs w:val="24"/>
-          <w:lang w:eastAsia="en-IN"/>
-        </w:rPr>
-        <w:t xml:space="preserve"> - μ ) / σ</w:t>
+        <w:t>z = (x - μ) / σ</w:t>
       </w:r>
     </w:p>
     <w:p>
@@ -2439,32 +3106,18 @@
         <w:spacing w:before="186" w:beforeAutospacing="0" w:after="0" w:afterAutospacing="0"/>
         <w:jc w:val="both"/>
         <w:rPr>
-          <w:b w:val="0"/>
-          <w:bCs w:val="0"/>
-          <w:color w:val="000000"/>
-          <w:sz w:val="24"/>
-          <w:szCs w:val="24"/>
-        </w:rPr>
-      </w:pPr>
-      <w:r>
-        <w:rPr>
-          <w:b w:val="0"/>
-          <w:bCs w:val="0"/>
-          <w:color w:val="000000"/>
-          <w:sz w:val="24"/>
-          <w:szCs w:val="24"/>
-        </w:rPr>
-        <w:t>5% statistical significanc</w:t>
-      </w:r>
-      <w:r>
-        <w:rPr>
-          <w:b w:val="0"/>
-          <w:bCs w:val="0"/>
-          <w:color w:val="000000"/>
-          <w:sz w:val="24"/>
-          <w:szCs w:val="24"/>
-        </w:rPr>
-        <w:t>e:</w:t>
+          <w:color w:val="000000"/>
+          <w:sz w:val="24"/>
+          <w:szCs w:val="24"/>
+        </w:rPr>
+      </w:pPr>
+      <w:r>
+        <w:rPr>
+          <w:color w:val="000000"/>
+          <w:sz w:val="24"/>
+          <w:szCs w:val="24"/>
+        </w:rPr>
+        <w:t>5% statistical significance:</w:t>
       </w:r>
     </w:p>
     <w:p>
@@ -2494,19 +3147,12 @@
           <w:color w:val="000000"/>
         </w:rPr>
       </w:pPr>
-      <w:proofErr w:type="gramStart"/>
-      <w:r>
-        <w:rPr>
-          <w:color w:val="000000"/>
-        </w:rPr>
-        <w:t>But,</w:t>
-      </w:r>
-      <w:proofErr w:type="gramEnd"/>
-      <w:r>
-        <w:rPr>
-          <w:color w:val="000000"/>
-        </w:rPr>
-        <w:t xml:space="preserve"> we know that pressure is directly proportional to temperature only at constant volume. We also know that the volume doesn't always remain constant. The change in volume to most extent would be practically significant. But the changes at times are definitely statistically significant. That's the main reason why we the null hypothesis was rejected by taking 5% statistical significance.</w:t>
+      <w:r>
+        <w:rPr>
+          <w:color w:val="000000"/>
+        </w:rPr>
+        <w:lastRenderedPageBreak/>
+        <w:t>But we know that pressure is directly proportional to temperature only at constant volume. We also know that the volume doesn't always remain constant. The change in volume to most extent would be practically significant. But the changes at times are definitely statistically significant. That's the main reason why we the null hypothesis was rejected by taking 5% statistical significance.</w:t>
       </w:r>
     </w:p>
     <w:p>
@@ -2533,32 +3179,18 @@
         <w:spacing w:before="372" w:beforeAutospacing="0" w:after="0" w:afterAutospacing="0"/>
         <w:jc w:val="both"/>
         <w:rPr>
-          <w:b w:val="0"/>
-          <w:bCs w:val="0"/>
-          <w:color w:val="000000"/>
-          <w:sz w:val="24"/>
-          <w:szCs w:val="24"/>
-        </w:rPr>
-      </w:pPr>
-      <w:r>
-        <w:rPr>
-          <w:b w:val="0"/>
-          <w:bCs w:val="0"/>
-          <w:color w:val="000000"/>
-          <w:sz w:val="24"/>
-          <w:szCs w:val="24"/>
-        </w:rPr>
-        <w:t>1% statistical significance</w:t>
-      </w:r>
-      <w:r>
-        <w:rPr>
-          <w:b w:val="0"/>
-          <w:bCs w:val="0"/>
-          <w:color w:val="000000"/>
-          <w:sz w:val="24"/>
-          <w:szCs w:val="24"/>
-        </w:rPr>
-        <w:t>:</w:t>
+          <w:color w:val="000000"/>
+          <w:sz w:val="24"/>
+          <w:szCs w:val="24"/>
+        </w:rPr>
+      </w:pPr>
+      <w:r>
+        <w:rPr>
+          <w:color w:val="000000"/>
+          <w:sz w:val="24"/>
+          <w:szCs w:val="24"/>
+        </w:rPr>
+        <w:t>1% statistical significance:</w:t>
       </w:r>
     </w:p>
     <w:p>
@@ -2716,19 +3348,11 @@
         </w:rPr>
         <w:t xml:space="preserve">. </w:t>
       </w:r>
-      <w:proofErr w:type="gramStart"/>
-      <w:r>
-        <w:rPr>
-          <w:color w:val="000000"/>
-        </w:rPr>
-        <w:t>But,</w:t>
-      </w:r>
-      <w:proofErr w:type="gramEnd"/>
-      <w:r>
-        <w:rPr>
-          <w:color w:val="000000"/>
-        </w:rPr>
-        <w:t xml:space="preserve"> we can predict the weather to some extent in general even in the upcoming years, just that the degree of uncertainty would be witnessing an exponential rise, which isn't of any help to the statisticians even by the slightest of means.</w:t>
+      <w:r>
+        <w:rPr>
+          <w:color w:val="000000"/>
+        </w:rPr>
+        <w:t>But we can predict the weather to some extent in general even in the upcoming years, just that the degree of uncertainty would be witnessing an exponential rise, which isn't of any help to the statisticians even by the slightest of means.</w:t>
       </w:r>
     </w:p>
     <w:p>
@@ -3330,6 +3954,119 @@
     </w:lvl>
   </w:abstractNum>
   <w:abstractNum w:abstractNumId="4" w15:restartNumberingAfterBreak="0">
+    <w:nsid w:val="28DF2B8E"/>
+    <w:multiLevelType w:val="hybridMultilevel"/>
+    <w:tmpl w:val="25349546"/>
+    <w:lvl w:ilvl="0" w:tplc="40090001">
+      <w:start w:val="1"/>
+      <w:numFmt w:val="bullet"/>
+      <w:lvlText w:val=""/>
+      <w:lvlJc w:val="left"/>
+      <w:pPr>
+        <w:ind w:left="720" w:hanging="360"/>
+      </w:pPr>
+      <w:rPr>
+        <w:rFonts w:ascii="Symbol" w:hAnsi="Symbol" w:hint="default"/>
+      </w:rPr>
+    </w:lvl>
+    <w:lvl w:ilvl="1" w:tplc="40090003" w:tentative="1">
+      <w:start w:val="1"/>
+      <w:numFmt w:val="bullet"/>
+      <w:lvlText w:val="o"/>
+      <w:lvlJc w:val="left"/>
+      <w:pPr>
+        <w:ind w:left="1440" w:hanging="360"/>
+      </w:pPr>
+      <w:rPr>
+        <w:rFonts w:ascii="Courier New" w:hAnsi="Courier New" w:cs="Courier New" w:hint="default"/>
+      </w:rPr>
+    </w:lvl>
+    <w:lvl w:ilvl="2" w:tplc="40090005" w:tentative="1">
+      <w:start w:val="1"/>
+      <w:numFmt w:val="bullet"/>
+      <w:lvlText w:val=""/>
+      <w:lvlJc w:val="left"/>
+      <w:pPr>
+        <w:ind w:left="2160" w:hanging="360"/>
+      </w:pPr>
+      <w:rPr>
+        <w:rFonts w:ascii="Wingdings" w:hAnsi="Wingdings" w:hint="default"/>
+      </w:rPr>
+    </w:lvl>
+    <w:lvl w:ilvl="3" w:tplc="40090001" w:tentative="1">
+      <w:start w:val="1"/>
+      <w:numFmt w:val="bullet"/>
+      <w:lvlText w:val=""/>
+      <w:lvlJc w:val="left"/>
+      <w:pPr>
+        <w:ind w:left="2880" w:hanging="360"/>
+      </w:pPr>
+      <w:rPr>
+        <w:rFonts w:ascii="Symbol" w:hAnsi="Symbol" w:hint="default"/>
+      </w:rPr>
+    </w:lvl>
+    <w:lvl w:ilvl="4" w:tplc="40090003" w:tentative="1">
+      <w:start w:val="1"/>
+      <w:numFmt w:val="bullet"/>
+      <w:lvlText w:val="o"/>
+      <w:lvlJc w:val="left"/>
+      <w:pPr>
+        <w:ind w:left="3600" w:hanging="360"/>
+      </w:pPr>
+      <w:rPr>
+        <w:rFonts w:ascii="Courier New" w:hAnsi="Courier New" w:cs="Courier New" w:hint="default"/>
+      </w:rPr>
+    </w:lvl>
+    <w:lvl w:ilvl="5" w:tplc="40090005" w:tentative="1">
+      <w:start w:val="1"/>
+      <w:numFmt w:val="bullet"/>
+      <w:lvlText w:val=""/>
+      <w:lvlJc w:val="left"/>
+      <w:pPr>
+        <w:ind w:left="4320" w:hanging="360"/>
+      </w:pPr>
+      <w:rPr>
+        <w:rFonts w:ascii="Wingdings" w:hAnsi="Wingdings" w:hint="default"/>
+      </w:rPr>
+    </w:lvl>
+    <w:lvl w:ilvl="6" w:tplc="40090001" w:tentative="1">
+      <w:start w:val="1"/>
+      <w:numFmt w:val="bullet"/>
+      <w:lvlText w:val=""/>
+      <w:lvlJc w:val="left"/>
+      <w:pPr>
+        <w:ind w:left="5040" w:hanging="360"/>
+      </w:pPr>
+      <w:rPr>
+        <w:rFonts w:ascii="Symbol" w:hAnsi="Symbol" w:hint="default"/>
+      </w:rPr>
+    </w:lvl>
+    <w:lvl w:ilvl="7" w:tplc="40090003" w:tentative="1">
+      <w:start w:val="1"/>
+      <w:numFmt w:val="bullet"/>
+      <w:lvlText w:val="o"/>
+      <w:lvlJc w:val="left"/>
+      <w:pPr>
+        <w:ind w:left="5760" w:hanging="360"/>
+      </w:pPr>
+      <w:rPr>
+        <w:rFonts w:ascii="Courier New" w:hAnsi="Courier New" w:cs="Courier New" w:hint="default"/>
+      </w:rPr>
+    </w:lvl>
+    <w:lvl w:ilvl="8" w:tplc="40090005" w:tentative="1">
+      <w:start w:val="1"/>
+      <w:numFmt w:val="bullet"/>
+      <w:lvlText w:val=""/>
+      <w:lvlJc w:val="left"/>
+      <w:pPr>
+        <w:ind w:left="6480" w:hanging="360"/>
+      </w:pPr>
+      <w:rPr>
+        <w:rFonts w:ascii="Wingdings" w:hAnsi="Wingdings" w:hint="default"/>
+      </w:rPr>
+    </w:lvl>
+  </w:abstractNum>
+  <w:abstractNum w:abstractNumId="5" w15:restartNumberingAfterBreak="0">
     <w:nsid w:val="2AC031A6"/>
     <w:multiLevelType w:val="multilevel"/>
     <w:tmpl w:val="F6DAA700"/>
@@ -3478,7 +4215,7 @@
       </w:rPr>
     </w:lvl>
   </w:abstractNum>
-  <w:abstractNum w:abstractNumId="5" w15:restartNumberingAfterBreak="0">
+  <w:abstractNum w:abstractNumId="6" w15:restartNumberingAfterBreak="0">
     <w:nsid w:val="35B35EE5"/>
     <w:multiLevelType w:val="hybridMultilevel"/>
     <w:tmpl w:val="5F6658C0"/>
@@ -3591,7 +4328,7 @@
       </w:rPr>
     </w:lvl>
   </w:abstractNum>
-  <w:abstractNum w:abstractNumId="6" w15:restartNumberingAfterBreak="0">
+  <w:abstractNum w:abstractNumId="7" w15:restartNumberingAfterBreak="0">
     <w:nsid w:val="3CFF3B04"/>
     <w:multiLevelType w:val="hybridMultilevel"/>
     <w:tmpl w:val="B6FA1A68"/>
@@ -3704,7 +4441,120 @@
       </w:rPr>
     </w:lvl>
   </w:abstractNum>
-  <w:abstractNum w:abstractNumId="7" w15:restartNumberingAfterBreak="0">
+  <w:abstractNum w:abstractNumId="8" w15:restartNumberingAfterBreak="0">
+    <w:nsid w:val="47930F16"/>
+    <w:multiLevelType w:val="hybridMultilevel"/>
+    <w:tmpl w:val="FB882D54"/>
+    <w:lvl w:ilvl="0" w:tplc="40090001">
+      <w:start w:val="1"/>
+      <w:numFmt w:val="bullet"/>
+      <w:lvlText w:val=""/>
+      <w:lvlJc w:val="left"/>
+      <w:pPr>
+        <w:ind w:left="720" w:hanging="360"/>
+      </w:pPr>
+      <w:rPr>
+        <w:rFonts w:ascii="Symbol" w:hAnsi="Symbol" w:hint="default"/>
+      </w:rPr>
+    </w:lvl>
+    <w:lvl w:ilvl="1" w:tplc="40090003" w:tentative="1">
+      <w:start w:val="1"/>
+      <w:numFmt w:val="bullet"/>
+      <w:lvlText w:val="o"/>
+      <w:lvlJc w:val="left"/>
+      <w:pPr>
+        <w:ind w:left="1440" w:hanging="360"/>
+      </w:pPr>
+      <w:rPr>
+        <w:rFonts w:ascii="Courier New" w:hAnsi="Courier New" w:cs="Courier New" w:hint="default"/>
+      </w:rPr>
+    </w:lvl>
+    <w:lvl w:ilvl="2" w:tplc="40090005" w:tentative="1">
+      <w:start w:val="1"/>
+      <w:numFmt w:val="bullet"/>
+      <w:lvlText w:val=""/>
+      <w:lvlJc w:val="left"/>
+      <w:pPr>
+        <w:ind w:left="2160" w:hanging="360"/>
+      </w:pPr>
+      <w:rPr>
+        <w:rFonts w:ascii="Wingdings" w:hAnsi="Wingdings" w:hint="default"/>
+      </w:rPr>
+    </w:lvl>
+    <w:lvl w:ilvl="3" w:tplc="40090001" w:tentative="1">
+      <w:start w:val="1"/>
+      <w:numFmt w:val="bullet"/>
+      <w:lvlText w:val=""/>
+      <w:lvlJc w:val="left"/>
+      <w:pPr>
+        <w:ind w:left="2880" w:hanging="360"/>
+      </w:pPr>
+      <w:rPr>
+        <w:rFonts w:ascii="Symbol" w:hAnsi="Symbol" w:hint="default"/>
+      </w:rPr>
+    </w:lvl>
+    <w:lvl w:ilvl="4" w:tplc="40090003" w:tentative="1">
+      <w:start w:val="1"/>
+      <w:numFmt w:val="bullet"/>
+      <w:lvlText w:val="o"/>
+      <w:lvlJc w:val="left"/>
+      <w:pPr>
+        <w:ind w:left="3600" w:hanging="360"/>
+      </w:pPr>
+      <w:rPr>
+        <w:rFonts w:ascii="Courier New" w:hAnsi="Courier New" w:cs="Courier New" w:hint="default"/>
+      </w:rPr>
+    </w:lvl>
+    <w:lvl w:ilvl="5" w:tplc="40090005" w:tentative="1">
+      <w:start w:val="1"/>
+      <w:numFmt w:val="bullet"/>
+      <w:lvlText w:val=""/>
+      <w:lvlJc w:val="left"/>
+      <w:pPr>
+        <w:ind w:left="4320" w:hanging="360"/>
+      </w:pPr>
+      <w:rPr>
+        <w:rFonts w:ascii="Wingdings" w:hAnsi="Wingdings" w:hint="default"/>
+      </w:rPr>
+    </w:lvl>
+    <w:lvl w:ilvl="6" w:tplc="40090001" w:tentative="1">
+      <w:start w:val="1"/>
+      <w:numFmt w:val="bullet"/>
+      <w:lvlText w:val=""/>
+      <w:lvlJc w:val="left"/>
+      <w:pPr>
+        <w:ind w:left="5040" w:hanging="360"/>
+      </w:pPr>
+      <w:rPr>
+        <w:rFonts w:ascii="Symbol" w:hAnsi="Symbol" w:hint="default"/>
+      </w:rPr>
+    </w:lvl>
+    <w:lvl w:ilvl="7" w:tplc="40090003" w:tentative="1">
+      <w:start w:val="1"/>
+      <w:numFmt w:val="bullet"/>
+      <w:lvlText w:val="o"/>
+      <w:lvlJc w:val="left"/>
+      <w:pPr>
+        <w:ind w:left="5760" w:hanging="360"/>
+      </w:pPr>
+      <w:rPr>
+        <w:rFonts w:ascii="Courier New" w:hAnsi="Courier New" w:cs="Courier New" w:hint="default"/>
+      </w:rPr>
+    </w:lvl>
+    <w:lvl w:ilvl="8" w:tplc="40090005" w:tentative="1">
+      <w:start w:val="1"/>
+      <w:numFmt w:val="bullet"/>
+      <w:lvlText w:val=""/>
+      <w:lvlJc w:val="left"/>
+      <w:pPr>
+        <w:ind w:left="6480" w:hanging="360"/>
+      </w:pPr>
+      <w:rPr>
+        <w:rFonts w:ascii="Wingdings" w:hAnsi="Wingdings" w:hint="default"/>
+      </w:rPr>
+    </w:lvl>
+  </w:abstractNum>
+  <w:abstractNum w:abstractNumId="9" w15:restartNumberingAfterBreak="0">
     <w:nsid w:val="4B3D32B8"/>
     <w:multiLevelType w:val="multilevel"/>
     <w:tmpl w:val="02A6E704"/>
@@ -3853,7 +4703,7 @@
       </w:rPr>
     </w:lvl>
   </w:abstractNum>
-  <w:abstractNum w:abstractNumId="8" w15:restartNumberingAfterBreak="0">
+  <w:abstractNum w:abstractNumId="10" w15:restartNumberingAfterBreak="0">
     <w:nsid w:val="531F0E3B"/>
     <w:multiLevelType w:val="hybridMultilevel"/>
     <w:tmpl w:val="6032E156"/>
@@ -3967,7 +4817,7 @@
     </w:lvl>
   </w:abstractNum>
   <w:num w:numId="1">
-    <w:abstractNumId w:val="7"/>
+    <w:abstractNumId w:val="9"/>
   </w:num>
   <w:num w:numId="2">
     <w:abstractNumId w:val="1"/>
@@ -3976,22 +4826,28 @@
     <w:abstractNumId w:val="3"/>
   </w:num>
   <w:num w:numId="4">
-    <w:abstractNumId w:val="6"/>
+    <w:abstractNumId w:val="7"/>
   </w:num>
   <w:num w:numId="5">
-    <w:abstractNumId w:val="4"/>
+    <w:abstractNumId w:val="5"/>
   </w:num>
   <w:num w:numId="6">
-    <w:abstractNumId w:val="8"/>
+    <w:abstractNumId w:val="10"/>
   </w:num>
   <w:num w:numId="7">
-    <w:abstractNumId w:val="5"/>
+    <w:abstractNumId w:val="6"/>
   </w:num>
   <w:num w:numId="8">
     <w:abstractNumId w:val="2"/>
   </w:num>
   <w:num w:numId="9">
     <w:abstractNumId w:val="0"/>
+  </w:num>
+  <w:num w:numId="10">
+    <w:abstractNumId w:val="4"/>
+  </w:num>
+  <w:num w:numId="11">
+    <w:abstractNumId w:val="8"/>
   </w:num>
 </w:numbering>
 </file>
@@ -4440,7 +5296,6 @@
   <w:style w:type="character" w:default="1" w:styleId="DefaultParagraphFont">
     <w:name w:val="Default Paragraph Font"/>
     <w:uiPriority w:val="1"/>
-    <w:semiHidden/>
     <w:unhideWhenUsed/>
   </w:style>
   <w:style w:type="table" w:default="1" w:styleId="TableNormal">
@@ -4640,6 +5495,41 @@
     <w:link w:val="Footer"/>
     <w:uiPriority w:val="99"/>
     <w:rsid w:val="0007656F"/>
+  </w:style>
+  <w:style w:type="character" w:styleId="Hyperlink">
+    <w:name w:val="Hyperlink"/>
+    <w:basedOn w:val="DefaultParagraphFont"/>
+    <w:uiPriority w:val="99"/>
+    <w:unhideWhenUsed/>
+    <w:rsid w:val="002250A9"/>
+    <w:rPr>
+      <w:color w:val="0563C1" w:themeColor="hyperlink"/>
+      <w:u w:val="single"/>
+    </w:rPr>
+  </w:style>
+  <w:style w:type="character" w:styleId="UnresolvedMention">
+    <w:name w:val="Unresolved Mention"/>
+    <w:basedOn w:val="DefaultParagraphFont"/>
+    <w:uiPriority w:val="99"/>
+    <w:semiHidden/>
+    <w:unhideWhenUsed/>
+    <w:rsid w:val="002250A9"/>
+    <w:rPr>
+      <w:color w:val="605E5C"/>
+      <w:shd w:val="clear" w:color="auto" w:fill="E1DFDD"/>
+    </w:rPr>
+  </w:style>
+  <w:style w:type="character" w:styleId="FollowedHyperlink">
+    <w:name w:val="FollowedHyperlink"/>
+    <w:basedOn w:val="DefaultParagraphFont"/>
+    <w:uiPriority w:val="99"/>
+    <w:semiHidden/>
+    <w:unhideWhenUsed/>
+    <w:rsid w:val="002250A9"/>
+    <w:rPr>
+      <w:color w:val="954F72" w:themeColor="followedHyperlink"/>
+      <w:u w:val="single"/>
+    </w:rPr>
   </w:style>
 </w:styles>
 </file>

</xml_diff>